<commit_message>
begun writing the selection of sponsor and institution
</commit_message>
<xml_diff>
--- a/2023_08_08_sub_F32/selection_of_sponsor_and_institution.docx
+++ b/2023_08_08_sub_F32/selection_of_sponsor_and_institution.docx
@@ -4,36 +4,619 @@
   <w:body>
     <w:p>
       <w:pPr>
-        <w:pStyle w:val="Default"/>
-      </w:pPr>
+        <w:pStyle w:val="Heading1"/>
+        <w:ind w:left="0"/>
+      </w:pPr>
+      <w:r>
+        <w:t>Instructions</w:t>
+      </w:r>
     </w:p>
     <w:p>
-      <w:pPr>
-        <w:pStyle w:val="Default"/>
+      <w:r>
+        <w:t>Explain why the sponsor, co-sponsor (if any), and institution were selected to accomplish the research training goals</w:t>
+      </w:r>
+    </w:p>
+    <w:p>
+      <w:pPr>
+        <w:pStyle w:val="Heading1"/>
+        <w:ind w:left="0"/>
+      </w:pPr>
+    </w:p>
+    <w:p>
+      <w:pPr>
+        <w:pStyle w:val="Heading1"/>
+        <w:ind w:left="0"/>
+      </w:pPr>
+      <w:r>
+        <w:t>Selection of sponsor and institution</w:t>
+      </w:r>
+    </w:p>
+    <w:p>
+      <w:r>
+        <w:t>Dr. Justin Kinney is an expert in using massively parallel assays</w:t>
+      </w:r>
+      <w:r>
+        <w:t xml:space="preserve"> and modeling</w:t>
+      </w:r>
+      <w:r>
+        <w:t xml:space="preserve"> to interrogate the mechanisms of biochemical processes. </w:t>
+      </w:r>
+      <w:r>
+        <w:t xml:space="preserve">His lab has experience applying these methods to </w:t>
+      </w:r>
+      <w:r>
+        <w:t>the study of splicing</w:t>
+      </w:r>
+      <w:r>
+        <w:t>.</w:t>
+      </w:r>
+      <w:commentRangeStart w:id="0"/>
+      <w:commentRangeStart w:id="1"/>
+      <w:r>
+        <w:t xml:space="preserve"> </w:t>
+      </w:r>
+      <w:commentRangeEnd w:id="0"/>
+      <w:r>
         <w:rPr>
-          <w:color w:val="434343"/>
-          <w:sz w:val="20"/>
-          <w:szCs w:val="20"/>
+          <w:rStyle w:val="CommentReference"/>
         </w:rPr>
-      </w:pPr>
+        <w:commentReference w:id="0"/>
+      </w:r>
+      <w:commentRangeEnd w:id="1"/>
       <w:r>
         <w:rPr>
-          <w:color w:val="434343"/>
-          <w:sz w:val="20"/>
-          <w:szCs w:val="20"/>
+          <w:rStyle w:val="CommentReference"/>
         </w:rPr>
-        <w:t xml:space="preserve">Explain why the sponsor, co-sponsor (if any), and institution were selected to accomplish the research training goals. </w:t>
+        <w:commentReference w:id="1"/>
       </w:r>
     </w:p>
     <w:p/>
+    <w:p>
+      <w:r>
+        <w:t>In addition to Dr. Kinney’s person expertise in these matters, he has established collaborations with specific subject matter experts. T</w:t>
+      </w:r>
+      <w:r>
+        <w:t xml:space="preserve">hese collaborations include an active collaboration with Dr. Adrian </w:t>
+      </w:r>
+      <w:proofErr w:type="spellStart"/>
+      <w:r>
+        <w:t>Krainer</w:t>
+      </w:r>
+      <w:proofErr w:type="spellEnd"/>
+      <w:r>
+        <w:t xml:space="preserve"> to study the mechanisms of splicing. Dr. </w:t>
+      </w:r>
+      <w:proofErr w:type="spellStart"/>
+      <w:r>
+        <w:t>Krainer</w:t>
+      </w:r>
+      <w:proofErr w:type="spellEnd"/>
+      <w:r>
+        <w:t xml:space="preserve"> has deep expertise in the field of splicing </w:t>
+      </w:r>
+      <w:r>
+        <w:t xml:space="preserve">starting from his early work discovering </w:t>
+      </w:r>
+      <w:commentRangeStart w:id="2"/>
+      <w:r>
+        <w:rPr>
+          <w:b/>
+          <w:bCs/>
+        </w:rPr>
+        <w:t>EARLY DISCOVERY</w:t>
+      </w:r>
+      <w:r>
+        <w:t xml:space="preserve"> in </w:t>
+      </w:r>
+      <w:r>
+        <w:rPr>
+          <w:b/>
+          <w:bCs/>
+        </w:rPr>
+        <w:t>YEAR</w:t>
+      </w:r>
+      <w:commentRangeEnd w:id="2"/>
+      <w:r>
+        <w:rPr>
+          <w:rStyle w:val="CommentReference"/>
+        </w:rPr>
+        <w:commentReference w:id="2"/>
+      </w:r>
+      <w:r>
+        <w:t xml:space="preserve"> and continuing through his more recent work leading to the invention of </w:t>
+      </w:r>
+      <w:proofErr w:type="spellStart"/>
+      <w:r>
+        <w:t>Spinraza</w:t>
+      </w:r>
+      <w:proofErr w:type="spellEnd"/>
+      <w:r>
+        <w:t xml:space="preserve"> the first clinically approved splice switching antisense oligonucleotide therapeutic in </w:t>
+      </w:r>
+      <w:commentRangeStart w:id="3"/>
+      <w:r>
+        <w:rPr>
+          <w:b/>
+          <w:bCs/>
+        </w:rPr>
+        <w:t>YEAR</w:t>
+      </w:r>
+      <w:commentRangeEnd w:id="3"/>
+      <w:r>
+        <w:rPr>
+          <w:rStyle w:val="CommentReference"/>
+        </w:rPr>
+        <w:commentReference w:id="3"/>
+      </w:r>
+      <w:r>
+        <w:t>.</w:t>
+      </w:r>
+      <w:r>
+        <w:t xml:space="preserve"> The location of the </w:t>
+      </w:r>
+      <w:proofErr w:type="spellStart"/>
+      <w:r>
+        <w:t>Krainer</w:t>
+      </w:r>
+      <w:proofErr w:type="spellEnd"/>
+      <w:r>
+        <w:t xml:space="preserve"> lab </w:t>
+      </w:r>
+      <w:r>
+        <w:t xml:space="preserve">in the </w:t>
+      </w:r>
+      <w:r>
+        <w:t xml:space="preserve">same building as the Kinney lab and the established collaboration </w:t>
+      </w:r>
+      <w:r>
+        <w:t xml:space="preserve">ensure that I can easily access the splicing expertise of the </w:t>
+      </w:r>
+      <w:proofErr w:type="spellStart"/>
+      <w:r>
+        <w:t>Krainer</w:t>
+      </w:r>
+      <w:proofErr w:type="spellEnd"/>
+      <w:r>
+        <w:t xml:space="preserve"> lab. This close collaboration and sharing of expertise makes the Kinney lab a perfect location to study splicing.</w:t>
+      </w:r>
+    </w:p>
+    <w:p/>
+    <w:p>
+      <w:r>
+        <w:t>In addition to colla</w:t>
+      </w:r>
+      <w:r>
+        <w:t xml:space="preserve">boration with the </w:t>
+      </w:r>
+      <w:proofErr w:type="spellStart"/>
+      <w:r>
+        <w:t>Krainer</w:t>
+      </w:r>
+      <w:proofErr w:type="spellEnd"/>
+      <w:r>
+        <w:t xml:space="preserve"> lab to study splicing, Dr. Kinney also has an established collaboration with Dr. Peter Koo to develop methods for applying deep neural networks to genomics and for interpreting such networks. </w:t>
+      </w:r>
+    </w:p>
+    <w:p/>
+    <w:p>
+      <w:r>
+        <w:t>Cold spring harbor la</w:t>
+      </w:r>
+    </w:p>
     <w:sectPr>
-      <w:pgSz w:w="12240" w:h="16340"/>
-      <w:pgMar w:top="950" w:right="1037" w:bottom="698" w:left="1320" w:header="720" w:footer="720" w:gutter="0"/>
+      <w:type w:val="continuous"/>
+      <w:pgSz w:w="12240" w:h="15840"/>
+      <w:pgMar w:top="660" w:right="620" w:bottom="483" w:left="900" w:header="720" w:footer="720" w:gutter="0"/>
       <w:cols w:space="720"/>
-      <w:noEndnote/>
     </w:sectPr>
   </w:body>
 </w:document>
+</file>
+
+<file path=word/comments.xml><?xml version="1.0" encoding="utf-8"?>
+<w:comments xmlns:wpc="http://schemas.microsoft.com/office/word/2010/wordprocessingCanvas" xmlns:cx="http://schemas.microsoft.com/office/drawing/2014/chartex" xmlns:cx1="http://schemas.microsoft.com/office/drawing/2015/9/8/chartex" xmlns:cx2="http://schemas.microsoft.com/office/drawing/2015/10/21/chartex" xmlns:cx3="http://schemas.microsoft.com/office/drawing/2016/5/9/chartex" xmlns:cx4="http://schemas.microsoft.com/office/drawing/2016/5/10/chartex" xmlns:cx5="http://schemas.microsoft.com/office/drawing/2016/5/11/chartex" xmlns:cx6="http://schemas.microsoft.com/office/drawing/2016/5/12/chartex" xmlns:cx7="http://schemas.microsoft.com/office/drawing/2016/5/13/chartex" xmlns:cx8="http://schemas.microsoft.com/office/drawing/2016/5/14/chartex" xmlns:mc="http://schemas.openxmlformats.org/markup-compatibility/2006" xmlns:aink="http://schemas.microsoft.com/office/drawing/2016/ink" xmlns:am3d="http://schemas.microsoft.com/office/drawing/2017/model3d" xmlns:o="urn:schemas-microsoft-com:office:office" xmlns:oel="http://schemas.microsoft.com/office/2019/extlst" xmlns:r="http://schemas.openxmlformats.org/officeDocument/2006/relationships" xmlns:m="http://schemas.openxmlformats.org/officeDocument/2006/math" xmlns:v="urn:schemas-microsoft-com:vml" xmlns:wp14="http://schemas.microsoft.com/office/word/2010/wordprocessingDrawing" xmlns:wp="http://schemas.openxmlformats.org/drawingml/2006/wordprocessingDrawing" xmlns:w10="urn:schemas-microsoft-com:office:word" xmlns:w="http://schemas.openxmlformats.org/wordprocessingml/2006/main" xmlns:w14="http://schemas.microsoft.com/office/word/2010/wordml" xmlns:w15="http://schemas.microsoft.com/office/word/2012/wordml" xmlns:w16cex="http://schemas.microsoft.com/office/word/2018/wordml/cex" xmlns:w16cid="http://schemas.microsoft.com/office/word/2016/wordml/cid" xmlns:w16="http://schemas.microsoft.com/office/word/2018/wordml" xmlns:w16sdtdh="http://schemas.microsoft.com/office/word/2020/wordml/sdtdatahash" xmlns:w16se="http://schemas.microsoft.com/office/word/2015/wordml/symex" xmlns:wpg="http://schemas.microsoft.com/office/word/2010/wordprocessingGroup" xmlns:wpi="http://schemas.microsoft.com/office/word/2010/wordprocessingInk" xmlns:wne="http://schemas.microsoft.com/office/word/2006/wordml" xmlns:wps="http://schemas.microsoft.com/office/word/2010/wordprocessingShape" mc:Ignorable="w14 w15 w16se w16cid w16 w16cex w16sdtdh wp14">
+  <w:comment w:id="0" w:author="John Desmarais" w:date="2023-06-19T16:10:00Z" w:initials="JD">
+    <w:p>
+      <w:pPr>
+        <w:pStyle w:val="CommentText"/>
+      </w:pPr>
+      <w:r>
+        <w:rPr>
+          <w:rStyle w:val="CommentReference"/>
+        </w:rPr>
+        <w:annotationRef/>
+      </w:r>
+      <w:r>
+        <w:t>Bulk this out</w:t>
+      </w:r>
+    </w:p>
+  </w:comment>
+  <w:comment w:id="1" w:author="John Desmarais" w:date="2023-06-19T16:11:00Z" w:initials="JD">
+    <w:p>
+      <w:pPr>
+        <w:pStyle w:val="CommentText"/>
+      </w:pPr>
+      <w:r>
+        <w:rPr>
+          <w:rStyle w:val="CommentReference"/>
+        </w:rPr>
+        <w:annotationRef/>
+      </w:r>
+    </w:p>
+  </w:comment>
+  <w:comment w:id="2" w:author="John Desmarais" w:date="2023-06-19T16:16:00Z" w:initials="JD">
+    <w:p>
+      <w:pPr>
+        <w:pStyle w:val="CommentText"/>
+      </w:pPr>
+      <w:r>
+        <w:rPr>
+          <w:rStyle w:val="CommentReference"/>
+        </w:rPr>
+        <w:annotationRef/>
+      </w:r>
+      <w:r>
+        <w:t>Fill in</w:t>
+      </w:r>
+    </w:p>
+  </w:comment>
+  <w:comment w:id="3" w:author="John Desmarais" w:date="2023-06-19T16:16:00Z" w:initials="JD">
+    <w:p>
+      <w:pPr>
+        <w:pStyle w:val="CommentText"/>
+      </w:pPr>
+      <w:r>
+        <w:rPr>
+          <w:rStyle w:val="CommentReference"/>
+        </w:rPr>
+        <w:annotationRef/>
+      </w:r>
+      <w:r>
+        <w:t>Check facts and fill in</w:t>
+      </w:r>
+    </w:p>
+  </w:comment>
+</w:comments>
+</file>
+
+<file path=word/commentsExtended.xml><?xml version="1.0" encoding="utf-8"?>
+<w15:commentsEx xmlns:wpc="http://schemas.microsoft.com/office/word/2010/wordprocessingCanvas" xmlns:cx="http://schemas.microsoft.com/office/drawing/2014/chartex" xmlns:cx1="http://schemas.microsoft.com/office/drawing/2015/9/8/chartex" xmlns:cx2="http://schemas.microsoft.com/office/drawing/2015/10/21/chartex" xmlns:cx3="http://schemas.microsoft.com/office/drawing/2016/5/9/chartex" xmlns:cx4="http://schemas.microsoft.com/office/drawing/2016/5/10/chartex" xmlns:cx5="http://schemas.microsoft.com/office/drawing/2016/5/11/chartex" xmlns:cx6="http://schemas.microsoft.com/office/drawing/2016/5/12/chartex" xmlns:cx7="http://schemas.microsoft.com/office/drawing/2016/5/13/chartex" xmlns:cx8="http://schemas.microsoft.com/office/drawing/2016/5/14/chartex" xmlns:mc="http://schemas.openxmlformats.org/markup-compatibility/2006" xmlns:aink="http://schemas.microsoft.com/office/drawing/2016/ink" xmlns:am3d="http://schemas.microsoft.com/office/drawing/2017/model3d" xmlns:o="urn:schemas-microsoft-com:office:office" xmlns:oel="http://schemas.microsoft.com/office/2019/extlst" xmlns:r="http://schemas.openxmlformats.org/officeDocument/2006/relationships" xmlns:m="http://schemas.openxmlformats.org/officeDocument/2006/math" xmlns:v="urn:schemas-microsoft-com:vml" xmlns:wp14="http://schemas.microsoft.com/office/word/2010/wordprocessingDrawing" xmlns:wp="http://schemas.openxmlformats.org/drawingml/2006/wordprocessingDrawing" xmlns:w10="urn:schemas-microsoft-com:office:word" xmlns:w="http://schemas.openxmlformats.org/wordprocessingml/2006/main" xmlns:w14="http://schemas.microsoft.com/office/word/2010/wordml" xmlns:w15="http://schemas.microsoft.com/office/word/2012/wordml" xmlns:w16cex="http://schemas.microsoft.com/office/word/2018/wordml/cex" xmlns:w16cid="http://schemas.microsoft.com/office/word/2016/wordml/cid" xmlns:w16="http://schemas.microsoft.com/office/word/2018/wordml" xmlns:w16sdtdh="http://schemas.microsoft.com/office/word/2020/wordml/sdtdatahash" xmlns:w16se="http://schemas.microsoft.com/office/word/2015/wordml/symex" xmlns:wpg="http://schemas.microsoft.com/office/word/2010/wordprocessingGroup" xmlns:wpi="http://schemas.microsoft.com/office/word/2010/wordprocessingInk" xmlns:wne="http://schemas.microsoft.com/office/word/2006/wordml" xmlns:wps="http://schemas.microsoft.com/office/word/2010/wordprocessingShape" mc:Ignorable="w14 w15 w16se w16cid w16 w16cex w16sdtdh wp14">
+  <w15:commentEx w15:paraId="1274FCEA" w15:done="0"/>
+  <w15:commentEx w15:paraId="60A6D9AF" w15:paraIdParent="1274FCEA" w15:done="0"/>
+  <w15:commentEx w15:paraId="1776A809" w15:done="0"/>
+  <w15:commentEx w15:paraId="1C43DA7A" w15:done="0"/>
+</w15:commentsEx>
+</file>
+
+<file path=word/commentsExtensible.xml><?xml version="1.0" encoding="utf-8"?>
+<w16cex:commentsExtensible xmlns:wpc="http://schemas.microsoft.com/office/word/2010/wordprocessingCanvas" xmlns:cx="http://schemas.microsoft.com/office/drawing/2014/chartex" xmlns:cx1="http://schemas.microsoft.com/office/drawing/2015/9/8/chartex" xmlns:cx2="http://schemas.microsoft.com/office/drawing/2015/10/21/chartex" xmlns:cx3="http://schemas.microsoft.com/office/drawing/2016/5/9/chartex" xmlns:cx4="http://schemas.microsoft.com/office/drawing/2016/5/10/chartex" xmlns:cx5="http://schemas.microsoft.com/office/drawing/2016/5/11/chartex" xmlns:cx6="http://schemas.microsoft.com/office/drawing/2016/5/12/chartex" xmlns:cx7="http://schemas.microsoft.com/office/drawing/2016/5/13/chartex" xmlns:cx8="http://schemas.microsoft.com/office/drawing/2016/5/14/chartex" xmlns:mc="http://schemas.openxmlformats.org/markup-compatibility/2006" xmlns:aink="http://schemas.microsoft.com/office/drawing/2016/ink" xmlns:am3d="http://schemas.microsoft.com/office/drawing/2017/model3d" xmlns:o="urn:schemas-microsoft-com:office:office" xmlns:oel="http://schemas.microsoft.com/office/2019/extlst" xmlns:r="http://schemas.openxmlformats.org/officeDocument/2006/relationships" xmlns:m="http://schemas.openxmlformats.org/officeDocument/2006/math" xmlns:v="urn:schemas-microsoft-com:vml" xmlns:wp14="http://schemas.microsoft.com/office/word/2010/wordprocessingDrawing" xmlns:wp="http://schemas.openxmlformats.org/drawingml/2006/wordprocessingDrawing" xmlns:w10="urn:schemas-microsoft-com:office:word" xmlns:w="http://schemas.openxmlformats.org/wordprocessingml/2006/main" xmlns:w14="http://schemas.microsoft.com/office/word/2010/wordml" xmlns:w15="http://schemas.microsoft.com/office/word/2012/wordml" xmlns:w16cex="http://schemas.microsoft.com/office/word/2018/wordml/cex" xmlns:w16cid="http://schemas.microsoft.com/office/word/2016/wordml/cid" xmlns:w16="http://schemas.microsoft.com/office/word/2018/wordml" xmlns:w16sdtdh="http://schemas.microsoft.com/office/word/2020/wordml/sdtdatahash" xmlns:w16se="http://schemas.microsoft.com/office/word/2015/wordml/symex" xmlns:wpg="http://schemas.microsoft.com/office/word/2010/wordprocessingGroup" xmlns:wpi="http://schemas.microsoft.com/office/word/2010/wordprocessingInk" xmlns:wne="http://schemas.microsoft.com/office/word/2006/wordml" xmlns:wps="http://schemas.microsoft.com/office/word/2010/wordprocessingShape" mc:Ignorable="w14 w15 w16se w16cid w16 w16cex w16sdtdh wp14">
+  <w16cex:commentExtensible w16cex:durableId="283AFC92" w16cex:dateUtc="2023-06-19T20:10:00Z"/>
+  <w16cex:commentExtensible w16cex:durableId="283AFC98" w16cex:dateUtc="2023-06-19T20:11:00Z"/>
+  <w16cex:commentExtensible w16cex:durableId="283AFDD3" w16cex:dateUtc="2023-06-19T20:16:00Z"/>
+  <w16cex:commentExtensible w16cex:durableId="283AFDD9" w16cex:dateUtc="2023-06-19T20:16:00Z"/>
+</w16cex:commentsExtensible>
+</file>
+
+<file path=word/commentsIds.xml><?xml version="1.0" encoding="utf-8"?>
+<w16cid:commentsIds xmlns:wpc="http://schemas.microsoft.com/office/word/2010/wordprocessingCanvas" xmlns:cx="http://schemas.microsoft.com/office/drawing/2014/chartex" xmlns:cx1="http://schemas.microsoft.com/office/drawing/2015/9/8/chartex" xmlns:cx2="http://schemas.microsoft.com/office/drawing/2015/10/21/chartex" xmlns:cx3="http://schemas.microsoft.com/office/drawing/2016/5/9/chartex" xmlns:cx4="http://schemas.microsoft.com/office/drawing/2016/5/10/chartex" xmlns:cx5="http://schemas.microsoft.com/office/drawing/2016/5/11/chartex" xmlns:cx6="http://schemas.microsoft.com/office/drawing/2016/5/12/chartex" xmlns:cx7="http://schemas.microsoft.com/office/drawing/2016/5/13/chartex" xmlns:cx8="http://schemas.microsoft.com/office/drawing/2016/5/14/chartex" xmlns:mc="http://schemas.openxmlformats.org/markup-compatibility/2006" xmlns:aink="http://schemas.microsoft.com/office/drawing/2016/ink" xmlns:am3d="http://schemas.microsoft.com/office/drawing/2017/model3d" xmlns:o="urn:schemas-microsoft-com:office:office" xmlns:oel="http://schemas.microsoft.com/office/2019/extlst" xmlns:r="http://schemas.openxmlformats.org/officeDocument/2006/relationships" xmlns:m="http://schemas.openxmlformats.org/officeDocument/2006/math" xmlns:v="urn:schemas-microsoft-com:vml" xmlns:wp14="http://schemas.microsoft.com/office/word/2010/wordprocessingDrawing" xmlns:wp="http://schemas.openxmlformats.org/drawingml/2006/wordprocessingDrawing" xmlns:w10="urn:schemas-microsoft-com:office:word" xmlns:w="http://schemas.openxmlformats.org/wordprocessingml/2006/main" xmlns:w14="http://schemas.microsoft.com/office/word/2010/wordml" xmlns:w15="http://schemas.microsoft.com/office/word/2012/wordml" xmlns:w16cex="http://schemas.microsoft.com/office/word/2018/wordml/cex" xmlns:w16cid="http://schemas.microsoft.com/office/word/2016/wordml/cid" xmlns:w16="http://schemas.microsoft.com/office/word/2018/wordml" xmlns:w16sdtdh="http://schemas.microsoft.com/office/word/2020/wordml/sdtdatahash" xmlns:w16se="http://schemas.microsoft.com/office/word/2015/wordml/symex" xmlns:wpg="http://schemas.microsoft.com/office/word/2010/wordprocessingGroup" xmlns:wpi="http://schemas.microsoft.com/office/word/2010/wordprocessingInk" xmlns:wne="http://schemas.microsoft.com/office/word/2006/wordml" xmlns:wps="http://schemas.microsoft.com/office/word/2010/wordprocessingShape" mc:Ignorable="w14 w15 w16se w16cid w16 w16cex w16sdtdh wp14">
+  <w16cid:commentId w16cid:paraId="1274FCEA" w16cid:durableId="283AFC92"/>
+  <w16cid:commentId w16cid:paraId="60A6D9AF" w16cid:durableId="283AFC98"/>
+  <w16cid:commentId w16cid:paraId="1776A809" w16cid:durableId="283AFDD3"/>
+  <w16cid:commentId w16cid:paraId="1C43DA7A" w16cid:durableId="283AFDD9"/>
+</w16cid:commentsIds>
+</file>
+
+<file path=word/numbering.xml><?xml version="1.0" encoding="utf-8"?>
+<w:numbering xmlns:wpc="http://schemas.microsoft.com/office/word/2010/wordprocessingCanvas" xmlns:cx="http://schemas.microsoft.com/office/drawing/2014/chartex" xmlns:cx1="http://schemas.microsoft.com/office/drawing/2015/9/8/chartex" xmlns:cx2="http://schemas.microsoft.com/office/drawing/2015/10/21/chartex" xmlns:cx3="http://schemas.microsoft.com/office/drawing/2016/5/9/chartex" xmlns:cx4="http://schemas.microsoft.com/office/drawing/2016/5/10/chartex" xmlns:cx5="http://schemas.microsoft.com/office/drawing/2016/5/11/chartex" xmlns:cx6="http://schemas.microsoft.com/office/drawing/2016/5/12/chartex" xmlns:cx7="http://schemas.microsoft.com/office/drawing/2016/5/13/chartex" xmlns:cx8="http://schemas.microsoft.com/office/drawing/2016/5/14/chartex" xmlns:mc="http://schemas.openxmlformats.org/markup-compatibility/2006" xmlns:aink="http://schemas.microsoft.com/office/drawing/2016/ink" xmlns:am3d="http://schemas.microsoft.com/office/drawing/2017/model3d" xmlns:o="urn:schemas-microsoft-com:office:office" xmlns:oel="http://schemas.microsoft.com/office/2019/extlst" xmlns:r="http://schemas.openxmlformats.org/officeDocument/2006/relationships" xmlns:m="http://schemas.openxmlformats.org/officeDocument/2006/math" xmlns:v="urn:schemas-microsoft-com:vml" xmlns:wp14="http://schemas.microsoft.com/office/word/2010/wordprocessingDrawing" xmlns:wp="http://schemas.openxmlformats.org/drawingml/2006/wordprocessingDrawing" xmlns:w10="urn:schemas-microsoft-com:office:word" xmlns:w="http://schemas.openxmlformats.org/wordprocessingml/2006/main" xmlns:w14="http://schemas.microsoft.com/office/word/2010/wordml" xmlns:w15="http://schemas.microsoft.com/office/word/2012/wordml" xmlns:w16cex="http://schemas.microsoft.com/office/word/2018/wordml/cex" xmlns:w16cid="http://schemas.microsoft.com/office/word/2016/wordml/cid" xmlns:w16="http://schemas.microsoft.com/office/word/2018/wordml" xmlns:w16sdtdh="http://schemas.microsoft.com/office/word/2020/wordml/sdtdatahash" xmlns:w16se="http://schemas.microsoft.com/office/word/2015/wordml/symex" xmlns:wpg="http://schemas.microsoft.com/office/word/2010/wordprocessingGroup" xmlns:wpi="http://schemas.microsoft.com/office/word/2010/wordprocessingInk" xmlns:wne="http://schemas.microsoft.com/office/word/2006/wordml" xmlns:wps="http://schemas.microsoft.com/office/word/2010/wordprocessingShape" mc:Ignorable="w14 w15 w16se w16cid w16 w16cex w16sdtdh wp14">
+  <w:abstractNum w:abstractNumId="0" w15:restartNumberingAfterBreak="0">
+    <w:nsid w:val="422246A3"/>
+    <w:multiLevelType w:val="hybridMultilevel"/>
+    <w:tmpl w:val="82708534"/>
+    <w:lvl w:ilvl="0" w:tplc="0409000F">
+      <w:start w:val="1"/>
+      <w:numFmt w:val="decimal"/>
+      <w:lvlText w:val="%1."/>
+      <w:lvlJc w:val="left"/>
+      <w:pPr>
+        <w:ind w:left="720" w:hanging="360"/>
+      </w:pPr>
+      <w:rPr>
+        <w:rFonts w:hint="default"/>
+      </w:rPr>
+    </w:lvl>
+    <w:lvl w:ilvl="1" w:tplc="04090019">
+      <w:start w:val="1"/>
+      <w:numFmt w:val="lowerLetter"/>
+      <w:lvlText w:val="%2."/>
+      <w:lvlJc w:val="left"/>
+      <w:pPr>
+        <w:ind w:left="1440" w:hanging="360"/>
+      </w:pPr>
+    </w:lvl>
+    <w:lvl w:ilvl="2" w:tplc="0409001B">
+      <w:start w:val="1"/>
+      <w:numFmt w:val="lowerRoman"/>
+      <w:lvlText w:val="%3."/>
+      <w:lvlJc w:val="right"/>
+      <w:pPr>
+        <w:ind w:left="2160" w:hanging="180"/>
+      </w:pPr>
+    </w:lvl>
+    <w:lvl w:ilvl="3" w:tplc="0409000F">
+      <w:start w:val="1"/>
+      <w:numFmt w:val="decimal"/>
+      <w:lvlText w:val="%4."/>
+      <w:lvlJc w:val="left"/>
+      <w:pPr>
+        <w:ind w:left="2880" w:hanging="360"/>
+      </w:pPr>
+    </w:lvl>
+    <w:lvl w:ilvl="4" w:tplc="04090019">
+      <w:start w:val="1"/>
+      <w:numFmt w:val="lowerLetter"/>
+      <w:lvlText w:val="%5."/>
+      <w:lvlJc w:val="left"/>
+      <w:pPr>
+        <w:ind w:left="3600" w:hanging="360"/>
+      </w:pPr>
+    </w:lvl>
+    <w:lvl w:ilvl="5" w:tplc="0409001B" w:tentative="1">
+      <w:start w:val="1"/>
+      <w:numFmt w:val="lowerRoman"/>
+      <w:lvlText w:val="%6."/>
+      <w:lvlJc w:val="right"/>
+      <w:pPr>
+        <w:ind w:left="4320" w:hanging="180"/>
+      </w:pPr>
+    </w:lvl>
+    <w:lvl w:ilvl="6" w:tplc="0409000F" w:tentative="1">
+      <w:start w:val="1"/>
+      <w:numFmt w:val="decimal"/>
+      <w:lvlText w:val="%7."/>
+      <w:lvlJc w:val="left"/>
+      <w:pPr>
+        <w:ind w:left="5040" w:hanging="360"/>
+      </w:pPr>
+    </w:lvl>
+    <w:lvl w:ilvl="7" w:tplc="04090019" w:tentative="1">
+      <w:start w:val="1"/>
+      <w:numFmt w:val="lowerLetter"/>
+      <w:lvlText w:val="%8."/>
+      <w:lvlJc w:val="left"/>
+      <w:pPr>
+        <w:ind w:left="5760" w:hanging="360"/>
+      </w:pPr>
+    </w:lvl>
+    <w:lvl w:ilvl="8" w:tplc="0409001B" w:tentative="1">
+      <w:start w:val="1"/>
+      <w:numFmt w:val="lowerRoman"/>
+      <w:lvlText w:val="%9."/>
+      <w:lvlJc w:val="right"/>
+      <w:pPr>
+        <w:ind w:left="6480" w:hanging="180"/>
+      </w:pPr>
+    </w:lvl>
+  </w:abstractNum>
+  <w:abstractNum w:abstractNumId="1" w15:restartNumberingAfterBreak="0">
+    <w:nsid w:val="4DE62D41"/>
+    <w:multiLevelType w:val="hybridMultilevel"/>
+    <w:tmpl w:val="4886C80C"/>
+    <w:lvl w:ilvl="0" w:tplc="5E7E6C18">
+      <w:start w:val="1"/>
+      <w:numFmt w:val="bullet"/>
+      <w:lvlText w:val="-"/>
+      <w:lvlJc w:val="left"/>
+      <w:pPr>
+        <w:ind w:left="720" w:hanging="360"/>
+      </w:pPr>
+      <w:rPr>
+        <w:rFonts w:ascii="Arial" w:eastAsia="Arial" w:hAnsi="Arial" w:cs="Arial" w:hint="default"/>
+      </w:rPr>
+    </w:lvl>
+    <w:lvl w:ilvl="1" w:tplc="04090003">
+      <w:start w:val="1"/>
+      <w:numFmt w:val="bullet"/>
+      <w:lvlText w:val="o"/>
+      <w:lvlJc w:val="left"/>
+      <w:pPr>
+        <w:ind w:left="1440" w:hanging="360"/>
+      </w:pPr>
+      <w:rPr>
+        <w:rFonts w:ascii="Courier New" w:hAnsi="Courier New" w:cs="Courier New" w:hint="default"/>
+      </w:rPr>
+    </w:lvl>
+    <w:lvl w:ilvl="2" w:tplc="04090005">
+      <w:start w:val="1"/>
+      <w:numFmt w:val="bullet"/>
+      <w:lvlText w:val=""/>
+      <w:lvlJc w:val="left"/>
+      <w:pPr>
+        <w:ind w:left="2160" w:hanging="360"/>
+      </w:pPr>
+      <w:rPr>
+        <w:rFonts w:ascii="Wingdings" w:hAnsi="Wingdings" w:hint="default"/>
+      </w:rPr>
+    </w:lvl>
+    <w:lvl w:ilvl="3" w:tplc="04090001" w:tentative="1">
+      <w:start w:val="1"/>
+      <w:numFmt w:val="bullet"/>
+      <w:lvlText w:val=""/>
+      <w:lvlJc w:val="left"/>
+      <w:pPr>
+        <w:ind w:left="2880" w:hanging="360"/>
+      </w:pPr>
+      <w:rPr>
+        <w:rFonts w:ascii="Symbol" w:hAnsi="Symbol" w:hint="default"/>
+      </w:rPr>
+    </w:lvl>
+    <w:lvl w:ilvl="4" w:tplc="04090003" w:tentative="1">
+      <w:start w:val="1"/>
+      <w:numFmt w:val="bullet"/>
+      <w:lvlText w:val="o"/>
+      <w:lvlJc w:val="left"/>
+      <w:pPr>
+        <w:ind w:left="3600" w:hanging="360"/>
+      </w:pPr>
+      <w:rPr>
+        <w:rFonts w:ascii="Courier New" w:hAnsi="Courier New" w:cs="Courier New" w:hint="default"/>
+      </w:rPr>
+    </w:lvl>
+    <w:lvl w:ilvl="5" w:tplc="04090005" w:tentative="1">
+      <w:start w:val="1"/>
+      <w:numFmt w:val="bullet"/>
+      <w:lvlText w:val=""/>
+      <w:lvlJc w:val="left"/>
+      <w:pPr>
+        <w:ind w:left="4320" w:hanging="360"/>
+      </w:pPr>
+      <w:rPr>
+        <w:rFonts w:ascii="Wingdings" w:hAnsi="Wingdings" w:hint="default"/>
+      </w:rPr>
+    </w:lvl>
+    <w:lvl w:ilvl="6" w:tplc="04090001" w:tentative="1">
+      <w:start w:val="1"/>
+      <w:numFmt w:val="bullet"/>
+      <w:lvlText w:val=""/>
+      <w:lvlJc w:val="left"/>
+      <w:pPr>
+        <w:ind w:left="5040" w:hanging="360"/>
+      </w:pPr>
+      <w:rPr>
+        <w:rFonts w:ascii="Symbol" w:hAnsi="Symbol" w:hint="default"/>
+      </w:rPr>
+    </w:lvl>
+    <w:lvl w:ilvl="7" w:tplc="04090003" w:tentative="1">
+      <w:start w:val="1"/>
+      <w:numFmt w:val="bullet"/>
+      <w:lvlText w:val="o"/>
+      <w:lvlJc w:val="left"/>
+      <w:pPr>
+        <w:ind w:left="5760" w:hanging="360"/>
+      </w:pPr>
+      <w:rPr>
+        <w:rFonts w:ascii="Courier New" w:hAnsi="Courier New" w:cs="Courier New" w:hint="default"/>
+      </w:rPr>
+    </w:lvl>
+    <w:lvl w:ilvl="8" w:tplc="04090005" w:tentative="1">
+      <w:start w:val="1"/>
+      <w:numFmt w:val="bullet"/>
+      <w:lvlText w:val=""/>
+      <w:lvlJc w:val="left"/>
+      <w:pPr>
+        <w:ind w:left="6480" w:hanging="360"/>
+      </w:pPr>
+      <w:rPr>
+        <w:rFonts w:ascii="Wingdings" w:hAnsi="Wingdings" w:hint="default"/>
+      </w:rPr>
+    </w:lvl>
+  </w:abstractNum>
+  <w:abstractNum w:abstractNumId="2" w15:restartNumberingAfterBreak="0">
+    <w:nsid w:val="535229D0"/>
+    <w:multiLevelType w:val="hybridMultilevel"/>
+    <w:tmpl w:val="DF02028C"/>
+    <w:lvl w:ilvl="0" w:tplc="0409000F">
+      <w:start w:val="1"/>
+      <w:numFmt w:val="decimal"/>
+      <w:lvlText w:val="%1."/>
+      <w:lvlJc w:val="left"/>
+      <w:pPr>
+        <w:ind w:left="720" w:hanging="360"/>
+      </w:pPr>
+      <w:rPr>
+        <w:rFonts w:hint="default"/>
+      </w:rPr>
+    </w:lvl>
+    <w:lvl w:ilvl="1" w:tplc="04090019" w:tentative="1">
+      <w:start w:val="1"/>
+      <w:numFmt w:val="lowerLetter"/>
+      <w:lvlText w:val="%2."/>
+      <w:lvlJc w:val="left"/>
+      <w:pPr>
+        <w:ind w:left="1440" w:hanging="360"/>
+      </w:pPr>
+    </w:lvl>
+    <w:lvl w:ilvl="2" w:tplc="0409001B" w:tentative="1">
+      <w:start w:val="1"/>
+      <w:numFmt w:val="lowerRoman"/>
+      <w:lvlText w:val="%3."/>
+      <w:lvlJc w:val="right"/>
+      <w:pPr>
+        <w:ind w:left="2160" w:hanging="180"/>
+      </w:pPr>
+    </w:lvl>
+    <w:lvl w:ilvl="3" w:tplc="0409000F" w:tentative="1">
+      <w:start w:val="1"/>
+      <w:numFmt w:val="decimal"/>
+      <w:lvlText w:val="%4."/>
+      <w:lvlJc w:val="left"/>
+      <w:pPr>
+        <w:ind w:left="2880" w:hanging="360"/>
+      </w:pPr>
+    </w:lvl>
+    <w:lvl w:ilvl="4" w:tplc="04090019" w:tentative="1">
+      <w:start w:val="1"/>
+      <w:numFmt w:val="lowerLetter"/>
+      <w:lvlText w:val="%5."/>
+      <w:lvlJc w:val="left"/>
+      <w:pPr>
+        <w:ind w:left="3600" w:hanging="360"/>
+      </w:pPr>
+    </w:lvl>
+    <w:lvl w:ilvl="5" w:tplc="0409001B" w:tentative="1">
+      <w:start w:val="1"/>
+      <w:numFmt w:val="lowerRoman"/>
+      <w:lvlText w:val="%6."/>
+      <w:lvlJc w:val="right"/>
+      <w:pPr>
+        <w:ind w:left="4320" w:hanging="180"/>
+      </w:pPr>
+    </w:lvl>
+    <w:lvl w:ilvl="6" w:tplc="0409000F" w:tentative="1">
+      <w:start w:val="1"/>
+      <w:numFmt w:val="decimal"/>
+      <w:lvlText w:val="%7."/>
+      <w:lvlJc w:val="left"/>
+      <w:pPr>
+        <w:ind w:left="5040" w:hanging="360"/>
+      </w:pPr>
+    </w:lvl>
+    <w:lvl w:ilvl="7" w:tplc="04090019" w:tentative="1">
+      <w:start w:val="1"/>
+      <w:numFmt w:val="lowerLetter"/>
+      <w:lvlText w:val="%8."/>
+      <w:lvlJc w:val="left"/>
+      <w:pPr>
+        <w:ind w:left="5760" w:hanging="360"/>
+      </w:pPr>
+    </w:lvl>
+    <w:lvl w:ilvl="8" w:tplc="0409001B" w:tentative="1">
+      <w:start w:val="1"/>
+      <w:numFmt w:val="lowerRoman"/>
+      <w:lvlText w:val="%9."/>
+      <w:lvlJc w:val="right"/>
+      <w:pPr>
+        <w:ind w:left="6480" w:hanging="180"/>
+      </w:pPr>
+    </w:lvl>
+  </w:abstractNum>
+  <w:num w:numId="1" w16cid:durableId="95635871">
+    <w:abstractNumId w:val="1"/>
+  </w:num>
+  <w:num w:numId="2" w16cid:durableId="612514301">
+    <w:abstractNumId w:val="2"/>
+  </w:num>
+  <w:num w:numId="3" w16cid:durableId="988245777">
+    <w:abstractNumId w:val="0"/>
+  </w:num>
+</w:numbering>
+</file>
+
+<file path=word/people.xml><?xml version="1.0" encoding="utf-8"?>
+<w15:people xmlns:wpc="http://schemas.microsoft.com/office/word/2010/wordprocessingCanvas" xmlns:cx="http://schemas.microsoft.com/office/drawing/2014/chartex" xmlns:cx1="http://schemas.microsoft.com/office/drawing/2015/9/8/chartex" xmlns:cx2="http://schemas.microsoft.com/office/drawing/2015/10/21/chartex" xmlns:cx3="http://schemas.microsoft.com/office/drawing/2016/5/9/chartex" xmlns:cx4="http://schemas.microsoft.com/office/drawing/2016/5/10/chartex" xmlns:cx5="http://schemas.microsoft.com/office/drawing/2016/5/11/chartex" xmlns:cx6="http://schemas.microsoft.com/office/drawing/2016/5/12/chartex" xmlns:cx7="http://schemas.microsoft.com/office/drawing/2016/5/13/chartex" xmlns:cx8="http://schemas.microsoft.com/office/drawing/2016/5/14/chartex" xmlns:mc="http://schemas.openxmlformats.org/markup-compatibility/2006" xmlns:aink="http://schemas.microsoft.com/office/drawing/2016/ink" xmlns:am3d="http://schemas.microsoft.com/office/drawing/2017/model3d" xmlns:o="urn:schemas-microsoft-com:office:office" xmlns:oel="http://schemas.microsoft.com/office/2019/extlst" xmlns:r="http://schemas.openxmlformats.org/officeDocument/2006/relationships" xmlns:m="http://schemas.openxmlformats.org/officeDocument/2006/math" xmlns:v="urn:schemas-microsoft-com:vml" xmlns:wp14="http://schemas.microsoft.com/office/word/2010/wordprocessingDrawing" xmlns:wp="http://schemas.openxmlformats.org/drawingml/2006/wordprocessingDrawing" xmlns:w10="urn:schemas-microsoft-com:office:word" xmlns:w="http://schemas.openxmlformats.org/wordprocessingml/2006/main" xmlns:w14="http://schemas.microsoft.com/office/word/2010/wordml" xmlns:w15="http://schemas.microsoft.com/office/word/2012/wordml" xmlns:w16cex="http://schemas.microsoft.com/office/word/2018/wordml/cex" xmlns:w16cid="http://schemas.microsoft.com/office/word/2016/wordml/cid" xmlns:w16="http://schemas.microsoft.com/office/word/2018/wordml" xmlns:w16sdtdh="http://schemas.microsoft.com/office/word/2020/wordml/sdtdatahash" xmlns:w16se="http://schemas.microsoft.com/office/word/2015/wordml/symex" xmlns:wpg="http://schemas.microsoft.com/office/word/2010/wordprocessingGroup" xmlns:wpi="http://schemas.microsoft.com/office/word/2010/wordprocessingInk" xmlns:wne="http://schemas.microsoft.com/office/word/2006/wordml" xmlns:wps="http://schemas.microsoft.com/office/word/2010/wordprocessingShape" mc:Ignorable="w14 w15 w16se w16cid w16 w16cex w16sdtdh wp14">
+  <w15:person w15:author="John Desmarais">
+    <w15:presenceInfo w15:providerId="AD" w15:userId="S::jdesmarais@BERKELEY.EDU::3c5803b3-77bb-4631-bcc8-3683e5805137"/>
+  </w15:person>
+</w15:people>
 </file>
 
 <file path=word/styles.xml><?xml version="1.0" encoding="utf-8"?>
@@ -42,14 +625,18 @@
     <w:rPrDefault>
       <w:rPr>
         <w:rFonts w:asciiTheme="minorHAnsi" w:eastAsiaTheme="minorHAnsi" w:hAnsiTheme="minorHAnsi" w:cstheme="minorBidi"/>
-        <w:kern w:val="2"/>
-        <w:sz w:val="24"/>
-        <w:szCs w:val="24"/>
+        <w:sz w:val="22"/>
+        <w:szCs w:val="22"/>
         <w:lang w:val="en-US" w:eastAsia="en-US" w:bidi="ar-SA"/>
-        <w14:ligatures w14:val="standardContextual"/>
       </w:rPr>
     </w:rPrDefault>
-    <w:pPrDefault/>
+    <w:pPrDefault>
+      <w:pPr>
+        <w:widowControl w:val="0"/>
+        <w:autoSpaceDE w:val="0"/>
+        <w:autoSpaceDN w:val="0"/>
+      </w:pPr>
+    </w:pPrDefault>
   </w:docDefaults>
   <w:latentStyles w:defLockedState="0" w:defUIPriority="99" w:defSemiHidden="0" w:defUnhideWhenUsed="0" w:defQFormat="0" w:count="376">
     <w:lsdException w:name="Normal" w:uiPriority="0" w:qFormat="1"/>
@@ -432,6 +1019,23 @@
   <w:style w:type="paragraph" w:default="1" w:styleId="Normal">
     <w:name w:val="Normal"/>
     <w:qFormat/>
+    <w:rPr>
+      <w:rFonts w:ascii="Arial" w:eastAsia="Arial" w:hAnsi="Arial" w:cs="Arial"/>
+    </w:rPr>
+  </w:style>
+  <w:style w:type="paragraph" w:styleId="Heading1">
+    <w:name w:val="heading 1"/>
+    <w:basedOn w:val="Normal"/>
+    <w:uiPriority w:val="9"/>
+    <w:qFormat/>
+    <w:pPr>
+      <w:ind w:left="107"/>
+      <w:outlineLvl w:val="0"/>
+    </w:pPr>
+    <w:rPr>
+      <w:b/>
+      <w:bCs/>
+    </w:rPr>
   </w:style>
   <w:style w:type="character" w:default="1" w:styleId="DefaultParagraphFont">
     <w:name w:val="Default Paragraph Font"/>
@@ -460,18 +1064,106 @@
     <w:semiHidden/>
     <w:unhideWhenUsed/>
   </w:style>
-  <w:style w:type="paragraph" w:customStyle="1" w:styleId="Default">
-    <w:name w:val="Default"/>
-    <w:rsid w:val="009F663B"/>
+  <w:style w:type="paragraph" w:styleId="BodyText">
+    <w:name w:val="Body Text"/>
+    <w:basedOn w:val="Normal"/>
+    <w:uiPriority w:val="1"/>
+    <w:qFormat/>
     <w:pPr>
-      <w:autoSpaceDE w:val="0"/>
-      <w:autoSpaceDN w:val="0"/>
-      <w:adjustRightInd w:val="0"/>
+      <w:spacing w:before="1"/>
+      <w:ind w:left="107"/>
+    </w:pPr>
+  </w:style>
+  <w:style w:type="paragraph" w:styleId="ListParagraph">
+    <w:name w:val="List Paragraph"/>
+    <w:basedOn w:val="Normal"/>
+    <w:uiPriority w:val="1"/>
+    <w:qFormat/>
+  </w:style>
+  <w:style w:type="paragraph" w:customStyle="1" w:styleId="TableParagraph">
+    <w:name w:val="Table Paragraph"/>
+    <w:basedOn w:val="Normal"/>
+    <w:uiPriority w:val="1"/>
+    <w:qFormat/>
+  </w:style>
+  <w:style w:type="paragraph" w:styleId="Revision">
+    <w:name w:val="Revision"/>
+    <w:hidden/>
+    <w:uiPriority w:val="99"/>
+    <w:semiHidden/>
+    <w:rsid w:val="004863CC"/>
+    <w:pPr>
+      <w:widowControl/>
+      <w:autoSpaceDE/>
+      <w:autoSpaceDN/>
     </w:pPr>
     <w:rPr>
-      <w:rFonts w:ascii="Segoe UI Symbol" w:hAnsi="Segoe UI Symbol" w:cs="Segoe UI Symbol"/>
-      <w:color w:val="000000"/>
-      <w:kern w:val="0"/>
+      <w:rFonts w:ascii="Arial" w:eastAsia="Arial" w:hAnsi="Arial" w:cs="Arial"/>
+    </w:rPr>
+  </w:style>
+  <w:style w:type="character" w:styleId="CommentReference">
+    <w:name w:val="annotation reference"/>
+    <w:basedOn w:val="DefaultParagraphFont"/>
+    <w:uiPriority w:val="99"/>
+    <w:semiHidden/>
+    <w:unhideWhenUsed/>
+    <w:rsid w:val="00D7382F"/>
+    <w:rPr>
+      <w:sz w:val="16"/>
+      <w:szCs w:val="16"/>
+    </w:rPr>
+  </w:style>
+  <w:style w:type="paragraph" w:styleId="CommentText">
+    <w:name w:val="annotation text"/>
+    <w:basedOn w:val="Normal"/>
+    <w:link w:val="CommentTextChar"/>
+    <w:uiPriority w:val="99"/>
+    <w:unhideWhenUsed/>
+    <w:rsid w:val="00D7382F"/>
+    <w:rPr>
+      <w:sz w:val="20"/>
+      <w:szCs w:val="20"/>
+    </w:rPr>
+  </w:style>
+  <w:style w:type="character" w:customStyle="1" w:styleId="CommentTextChar">
+    <w:name w:val="Comment Text Char"/>
+    <w:basedOn w:val="DefaultParagraphFont"/>
+    <w:link w:val="CommentText"/>
+    <w:uiPriority w:val="99"/>
+    <w:rsid w:val="00D7382F"/>
+    <w:rPr>
+      <w:rFonts w:ascii="Arial" w:eastAsia="Arial" w:hAnsi="Arial" w:cs="Arial"/>
+      <w:sz w:val="20"/>
+      <w:szCs w:val="20"/>
+    </w:rPr>
+  </w:style>
+  <w:style w:type="paragraph" w:styleId="CommentSubject">
+    <w:name w:val="annotation subject"/>
+    <w:basedOn w:val="CommentText"/>
+    <w:next w:val="CommentText"/>
+    <w:link w:val="CommentSubjectChar"/>
+    <w:uiPriority w:val="99"/>
+    <w:semiHidden/>
+    <w:unhideWhenUsed/>
+    <w:rsid w:val="00D7382F"/>
+    <w:rPr>
+      <w:b/>
+      <w:bCs/>
+    </w:rPr>
+  </w:style>
+  <w:style w:type="character" w:customStyle="1" w:styleId="CommentSubjectChar">
+    <w:name w:val="Comment Subject Char"/>
+    <w:basedOn w:val="CommentTextChar"/>
+    <w:link w:val="CommentSubject"/>
+    <w:uiPriority w:val="99"/>
+    <w:semiHidden/>
+    <w:rsid w:val="00D7382F"/>
+    <w:rPr>
+      <w:rFonts w:ascii="Arial" w:eastAsia="Arial" w:hAnsi="Arial" w:cs="Arial"/>
+      <w:b/>
+      <w:bCs/>
+      <w:sz w:val="20"/>
+      <w:szCs w:val="20"/>
     </w:rPr>
   </w:style>
 </w:styles>
@@ -488,44 +1180,44 @@
         <a:sysClr val="window" lastClr="FFFFFF"/>
       </a:lt1>
       <a:dk2>
-        <a:srgbClr val="44546A"/>
+        <a:srgbClr val="1F497D"/>
       </a:dk2>
       <a:lt2>
-        <a:srgbClr val="E7E6E6"/>
+        <a:srgbClr val="EEECE1"/>
       </a:lt2>
       <a:accent1>
-        <a:srgbClr val="4472C4"/>
+        <a:srgbClr val="4F81BD"/>
       </a:accent1>
       <a:accent2>
-        <a:srgbClr val="ED7D31"/>
+        <a:srgbClr val="C0504D"/>
       </a:accent2>
       <a:accent3>
-        <a:srgbClr val="A5A5A5"/>
+        <a:srgbClr val="9BBB59"/>
       </a:accent3>
       <a:accent4>
-        <a:srgbClr val="FFC000"/>
+        <a:srgbClr val="8064A2"/>
       </a:accent4>
       <a:accent5>
-        <a:srgbClr val="5B9BD5"/>
+        <a:srgbClr val="4BACC6"/>
       </a:accent5>
       <a:accent6>
-        <a:srgbClr val="70AD47"/>
+        <a:srgbClr val="F79646"/>
       </a:accent6>
       <a:hlink>
-        <a:srgbClr val="0563C1"/>
+        <a:srgbClr val="0000FF"/>
       </a:hlink>
       <a:folHlink>
-        <a:srgbClr val="954F72"/>
+        <a:srgbClr val="800080"/>
       </a:folHlink>
     </a:clrScheme>
     <a:fontScheme name="Office">
       <a:majorFont>
-        <a:latin typeface="Calibri Light" panose="020F0302020204030204"/>
+        <a:latin typeface="Cambria"/>
         <a:ea typeface=""/>
         <a:cs typeface=""/>
-        <a:font script="Jpan" typeface="游ゴシック Light"/>
+        <a:font script="Jpan" typeface="ＭＳ ゴシック"/>
         <a:font script="Hang" typeface="맑은 고딕"/>
-        <a:font script="Hans" typeface="等线 Light"/>
+        <a:font script="Hans" typeface="宋体"/>
         <a:font script="Hant" typeface="新細明體"/>
         <a:font script="Arab" typeface="Times New Roman"/>
         <a:font script="Hebr" typeface="Times New Roman"/>
@@ -552,32 +1244,14 @@
         <a:font script="Mong" typeface="Mongolian Baiti"/>
         <a:font script="Viet" typeface="Times New Roman"/>
         <a:font script="Uigh" typeface="Microsoft Uighur"/>
-        <a:font script="Geor" typeface="Sylfaen"/>
-        <a:font script="Armn" typeface="Arial"/>
-        <a:font script="Bugi" typeface="Leelawadee UI"/>
-        <a:font script="Bopo" typeface="Microsoft JhengHei"/>
-        <a:font script="Java" typeface="Javanese Text"/>
-        <a:font script="Lisu" typeface="Segoe UI"/>
-        <a:font script="Mymr" typeface="Myanmar Text"/>
-        <a:font script="Nkoo" typeface="Ebrima"/>
-        <a:font script="Olck" typeface="Nirmala UI"/>
-        <a:font script="Osma" typeface="Ebrima"/>
-        <a:font script="Phag" typeface="Phagspa"/>
-        <a:font script="Syrn" typeface="Estrangelo Edessa"/>
-        <a:font script="Syrj" typeface="Estrangelo Edessa"/>
-        <a:font script="Syre" typeface="Estrangelo Edessa"/>
-        <a:font script="Sora" typeface="Nirmala UI"/>
-        <a:font script="Tale" typeface="Microsoft Tai Le"/>
-        <a:font script="Talu" typeface="Microsoft New Tai Lue"/>
-        <a:font script="Tfng" typeface="Ebrima"/>
       </a:majorFont>
       <a:minorFont>
-        <a:latin typeface="Calibri" panose="020F0502020204030204"/>
+        <a:latin typeface="Calibri"/>
         <a:ea typeface=""/>
         <a:cs typeface=""/>
-        <a:font script="Jpan" typeface="游明朝"/>
+        <a:font script="Jpan" typeface="ＭＳ 明朝"/>
         <a:font script="Hang" typeface="맑은 고딕"/>
-        <a:font script="Hans" typeface="等线"/>
+        <a:font script="Hans" typeface="宋体"/>
         <a:font script="Hant" typeface="新細明體"/>
         <a:font script="Arab" typeface="Arial"/>
         <a:font script="Hebr" typeface="Arial"/>
@@ -604,24 +1278,6 @@
         <a:font script="Mong" typeface="Mongolian Baiti"/>
         <a:font script="Viet" typeface="Arial"/>
         <a:font script="Uigh" typeface="Microsoft Uighur"/>
-        <a:font script="Geor" typeface="Sylfaen"/>
-        <a:font script="Armn" typeface="Arial"/>
-        <a:font script="Bugi" typeface="Leelawadee UI"/>
-        <a:font script="Bopo" typeface="Microsoft JhengHei"/>
-        <a:font script="Java" typeface="Javanese Text"/>
-        <a:font script="Lisu" typeface="Segoe UI"/>
-        <a:font script="Mymr" typeface="Myanmar Text"/>
-        <a:font script="Nkoo" typeface="Ebrima"/>
-        <a:font script="Olck" typeface="Nirmala UI"/>
-        <a:font script="Osma" typeface="Ebrima"/>
-        <a:font script="Phag" typeface="Phagspa"/>
-        <a:font script="Syrn" typeface="Estrangelo Edessa"/>
-        <a:font script="Syrj" typeface="Estrangelo Edessa"/>
-        <a:font script="Syre" typeface="Estrangelo Edessa"/>
-        <a:font script="Sora" typeface="Nirmala UI"/>
-        <a:font script="Tale" typeface="Microsoft Tai Le"/>
-        <a:font script="Talu" typeface="Microsoft New Tai Lue"/>
-        <a:font script="Tfng" typeface="Ebrima"/>
       </a:minorFont>
     </a:fontScheme>
     <a:fmtScheme name="Office">
@@ -633,141 +1289,165 @@
           <a:gsLst>
             <a:gs pos="0">
               <a:schemeClr val="phClr">
-                <a:lumMod val="110000"/>
-                <a:satMod val="105000"/>
-                <a:tint val="67000"/>
+                <a:tint val="50000"/>
+                <a:satMod val="300000"/>
               </a:schemeClr>
             </a:gs>
-            <a:gs pos="50000">
+            <a:gs pos="35000">
               <a:schemeClr val="phClr">
-                <a:lumMod val="105000"/>
-                <a:satMod val="103000"/>
-                <a:tint val="73000"/>
+                <a:tint val="37000"/>
+                <a:satMod val="300000"/>
               </a:schemeClr>
             </a:gs>
             <a:gs pos="100000">
               <a:schemeClr val="phClr">
-                <a:lumMod val="105000"/>
-                <a:satMod val="109000"/>
-                <a:tint val="81000"/>
+                <a:tint val="15000"/>
+                <a:satMod val="350000"/>
               </a:schemeClr>
             </a:gs>
           </a:gsLst>
-          <a:lin ang="5400000" scaled="0"/>
+          <a:lin ang="16200000" scaled="1"/>
         </a:gradFill>
         <a:gradFill rotWithShape="1">
           <a:gsLst>
             <a:gs pos="0">
               <a:schemeClr val="phClr">
-                <a:satMod val="103000"/>
-                <a:lumMod val="102000"/>
-                <a:tint val="94000"/>
+                <a:shade val="51000"/>
+                <a:satMod val="130000"/>
               </a:schemeClr>
             </a:gs>
-            <a:gs pos="50000">
+            <a:gs pos="80000">
               <a:schemeClr val="phClr">
-                <a:satMod val="110000"/>
-                <a:lumMod val="100000"/>
-                <a:shade val="100000"/>
+                <a:shade val="93000"/>
+                <a:satMod val="130000"/>
               </a:schemeClr>
             </a:gs>
             <a:gs pos="100000">
               <a:schemeClr val="phClr">
-                <a:lumMod val="99000"/>
-                <a:satMod val="120000"/>
-                <a:shade val="78000"/>
+                <a:shade val="94000"/>
+                <a:satMod val="135000"/>
               </a:schemeClr>
             </a:gs>
           </a:gsLst>
-          <a:lin ang="5400000" scaled="0"/>
+          <a:lin ang="16200000" scaled="0"/>
         </a:gradFill>
       </a:fillStyleLst>
       <a:lnStyleLst>
-        <a:ln w="6350" cap="flat" cmpd="sng" algn="ctr">
+        <a:ln w="9525" cap="flat" cmpd="sng" algn="ctr">
+          <a:solidFill>
+            <a:schemeClr val="phClr">
+              <a:shade val="95000"/>
+              <a:satMod val="105000"/>
+            </a:schemeClr>
+          </a:solidFill>
+          <a:prstDash val="solid"/>
+        </a:ln>
+        <a:ln w="25400" cap="flat" cmpd="sng" algn="ctr">
           <a:solidFill>
             <a:schemeClr val="phClr"/>
           </a:solidFill>
           <a:prstDash val="solid"/>
-          <a:miter lim="800000"/>
         </a:ln>
-        <a:ln w="12700" cap="flat" cmpd="sng" algn="ctr">
+        <a:ln w="38100" cap="flat" cmpd="sng" algn="ctr">
           <a:solidFill>
             <a:schemeClr val="phClr"/>
           </a:solidFill>
           <a:prstDash val="solid"/>
-          <a:miter lim="800000"/>
-        </a:ln>
-        <a:ln w="19050" cap="flat" cmpd="sng" algn="ctr">
-          <a:solidFill>
-            <a:schemeClr val="phClr"/>
-          </a:solidFill>
-          <a:prstDash val="solid"/>
-          <a:miter lim="800000"/>
         </a:ln>
       </a:lnStyleLst>
       <a:effectStyleLst>
         <a:effectStyle>
-          <a:effectLst/>
-        </a:effectStyle>
-        <a:effectStyle>
-          <a:effectLst/>
+          <a:effectLst>
+            <a:outerShdw blurRad="40000" dist="20000" dir="5400000" rotWithShape="0">
+              <a:srgbClr val="000000">
+                <a:alpha val="38000"/>
+              </a:srgbClr>
+            </a:outerShdw>
+          </a:effectLst>
         </a:effectStyle>
         <a:effectStyle>
           <a:effectLst>
-            <a:outerShdw blurRad="57150" dist="19050" dir="5400000" algn="ctr" rotWithShape="0">
+            <a:outerShdw blurRad="40000" dist="23000" dir="5400000" rotWithShape="0">
               <a:srgbClr val="000000">
-                <a:alpha val="63000"/>
+                <a:alpha val="35000"/>
               </a:srgbClr>
             </a:outerShdw>
           </a:effectLst>
+        </a:effectStyle>
+        <a:effectStyle>
+          <a:effectLst>
+            <a:outerShdw blurRad="40000" dist="23000" dir="5400000" rotWithShape="0">
+              <a:srgbClr val="000000">
+                <a:alpha val="35000"/>
+              </a:srgbClr>
+            </a:outerShdw>
+          </a:effectLst>
+          <a:scene3d>
+            <a:camera prst="orthographicFront">
+              <a:rot lat="0" lon="0" rev="0"/>
+            </a:camera>
+            <a:lightRig rig="threePt" dir="t">
+              <a:rot lat="0" lon="0" rev="1200000"/>
+            </a:lightRig>
+          </a:scene3d>
+          <a:sp3d>
+            <a:bevelT w="63500" h="25400"/>
+          </a:sp3d>
         </a:effectStyle>
       </a:effectStyleLst>
       <a:bgFillStyleLst>
         <a:solidFill>
           <a:schemeClr val="phClr"/>
         </a:solidFill>
-        <a:solidFill>
-          <a:schemeClr val="phClr">
-            <a:tint val="95000"/>
-            <a:satMod val="170000"/>
-          </a:schemeClr>
-        </a:solidFill>
         <a:gradFill rotWithShape="1">
           <a:gsLst>
             <a:gs pos="0">
               <a:schemeClr val="phClr">
-                <a:tint val="93000"/>
-                <a:satMod val="150000"/>
-                <a:shade val="98000"/>
-                <a:lumMod val="102000"/>
+                <a:tint val="40000"/>
+                <a:satMod val="350000"/>
               </a:schemeClr>
             </a:gs>
-            <a:gs pos="50000">
+            <a:gs pos="40000">
               <a:schemeClr val="phClr">
-                <a:tint val="98000"/>
-                <a:satMod val="130000"/>
-                <a:shade val="90000"/>
-                <a:lumMod val="103000"/>
+                <a:tint val="45000"/>
+                <a:shade val="99000"/>
+                <a:satMod val="350000"/>
               </a:schemeClr>
             </a:gs>
             <a:gs pos="100000">
               <a:schemeClr val="phClr">
-                <a:shade val="63000"/>
-                <a:satMod val="120000"/>
+                <a:shade val="20000"/>
+                <a:satMod val="255000"/>
               </a:schemeClr>
             </a:gs>
           </a:gsLst>
-          <a:lin ang="5400000" scaled="0"/>
+          <a:path path="circle">
+            <a:fillToRect l="50000" t="-80000" r="50000" b="180000"/>
+          </a:path>
+        </a:gradFill>
+        <a:gradFill rotWithShape="1">
+          <a:gsLst>
+            <a:gs pos="0">
+              <a:schemeClr val="phClr">
+                <a:tint val="80000"/>
+                <a:satMod val="300000"/>
+              </a:schemeClr>
+            </a:gs>
+            <a:gs pos="100000">
+              <a:schemeClr val="phClr">
+                <a:shade val="30000"/>
+                <a:satMod val="200000"/>
+              </a:schemeClr>
+            </a:gs>
+          </a:gsLst>
+          <a:path path="circle">
+            <a:fillToRect l="50000" t="50000" r="50000" b="50000"/>
+          </a:path>
         </a:gradFill>
       </a:bgFillStyleLst>
     </a:fmtScheme>
   </a:themeElements>
   <a:objectDefaults/>
   <a:extraClrSchemeLst/>
-  <a:extLst>
-    <a:ext uri="{05A4C25C-085E-4340-85A3-A5531E510DB2}">
-      <thm15:themeFamily xmlns:thm15="http://schemas.microsoft.com/office/thememl/2012/main" name="Office Theme" id="{62F939B6-93AF-4DB8-9C6B-D6C7DFDC589F}" vid="{4A3C46E8-61CC-4603-A589-7422A47A8E4A}"/>
-    </a:ext>
-  </a:extLst>
 </a:theme>
 </file>
</xml_diff>

<commit_message>
making more progress on drafting sponsor and institution statement
</commit_message>
<xml_diff>
--- a/2023_08_08_sub_F32/selection_of_sponsor_and_institution.docx
+++ b/2023_08_08_sub_F32/selection_of_sponsor_and_institution.docx
@@ -5,99 +5,103 @@
     <w:p>
       <w:pPr>
         <w:pStyle w:val="Heading1"/>
+        <w:spacing w:after="120"/>
         <w:ind w:left="0"/>
       </w:pPr>
       <w:r>
-        <w:t>Instructions</w:t>
+        <w:t>Selection of sponsor and institution</w:t>
+      </w:r>
+      <w:commentRangeStart w:id="0"/>
+      <w:r>
+        <w:t xml:space="preserve"> </w:t>
+      </w:r>
+      <w:commentRangeEnd w:id="0"/>
+      <w:r>
+        <w:rPr>
+          <w:rStyle w:val="CommentReference"/>
+          <w:b w:val="0"/>
+          <w:bCs w:val="0"/>
+        </w:rPr>
+        <w:commentReference w:id="0"/>
       </w:r>
     </w:p>
     <w:p>
-      <w:r>
-        <w:t>Explain why the sponsor, co-sponsor (if any), and institution were selected to accomplish the research training goals</w:t>
+      <w:pPr>
+        <w:spacing w:after="120"/>
+      </w:pPr>
+      <w:r>
+        <w:t>Dr. Justin Kinney is an expert in using massively parallel assays</w:t>
+      </w:r>
+      <w:r>
+        <w:t xml:space="preserve"> and modeling</w:t>
+      </w:r>
+      <w:r>
+        <w:t xml:space="preserve"> to interrogate the mechanisms of biochemical processes.</w:t>
+      </w:r>
+      <w:r>
+        <w:t xml:space="preserve"> He was one of the original inventors of the massively parallel reporter assay and showed that concepts from information theory allow the inference of quantitative biophysical models from these experiments. </w:t>
+      </w:r>
+      <w:r>
+        <w:t>Currently, h</w:t>
+      </w:r>
+      <w:r>
+        <w:t>is lab focuses on applying massively parallel assays of variant effect</w:t>
+      </w:r>
+      <w:r>
+        <w:t>, mathematical theory, and machine learning</w:t>
+      </w:r>
+      <w:r>
+        <w:t xml:space="preserve"> to the study of bacterial transcription and human mRNA splicing.</w:t>
+      </w:r>
+      <w:r>
+        <w:t xml:space="preserve"> Further, the Kinney lab develops software for the analysis of massively parallel experiments and inferring models from their results. This combination of expertise </w:t>
+      </w:r>
+      <w:r>
+        <w:t>makes</w:t>
+      </w:r>
+      <w:r>
+        <w:t xml:space="preserve"> the Kinney lab well suited to this project. The lab has experience performing massively parallel assays of splicing activity like the one proposed in this project</w:t>
+      </w:r>
+      <w:r>
+        <w:t xml:space="preserve"> while also having a depth of experience training computational models to extract patterns from this sort of genomics dataset</w:t>
+      </w:r>
+      <w:r>
+        <w:t>. While Dr. Kinney’s expertise on its own would make his lab ideal for this project, the suitability of the lab is further improved by his</w:t>
+      </w:r>
+      <w:r>
+        <w:t xml:space="preserve"> established collaborations with specific subject matter experts. </w:t>
       </w:r>
     </w:p>
     <w:p>
       <w:pPr>
-        <w:pStyle w:val="Heading1"/>
-        <w:ind w:left="0"/>
-      </w:pPr>
-    </w:p>
-    <w:p>
-      <w:pPr>
-        <w:pStyle w:val="Heading1"/>
-        <w:ind w:left="0"/>
-      </w:pPr>
-      <w:r>
-        <w:t>Selection of sponsor and institution</w:t>
-      </w:r>
-    </w:p>
-    <w:p>
-      <w:r>
-        <w:t>Dr. Justin Kinney is an expert in using massively parallel assays</w:t>
-      </w:r>
-      <w:r>
-        <w:t xml:space="preserve"> and modeling</w:t>
-      </w:r>
-      <w:r>
-        <w:t xml:space="preserve"> to interrogate the mechanisms of biochemical processes. </w:t>
-      </w:r>
-      <w:r>
-        <w:t xml:space="preserve">His lab has experience applying these methods to </w:t>
-      </w:r>
-      <w:r>
-        <w:t>the study of splicing</w:t>
-      </w:r>
-      <w:r>
-        <w:t>.</w:t>
-      </w:r>
-      <w:commentRangeStart w:id="0"/>
+        <w:spacing w:after="120"/>
+      </w:pPr>
+      <w:r>
+        <w:t>T</w:t>
+      </w:r>
+      <w:r>
+        <w:t xml:space="preserve">hese collaborations include an active collaboration with Dr. Adrian </w:t>
+      </w:r>
+      <w:proofErr w:type="spellStart"/>
+      <w:r>
+        <w:t>Krainer</w:t>
+      </w:r>
+      <w:proofErr w:type="spellEnd"/>
+      <w:r>
+        <w:t xml:space="preserve"> to study the mechanisms of splicing. Dr. </w:t>
+      </w:r>
+      <w:proofErr w:type="spellStart"/>
+      <w:r>
+        <w:t>Krainer</w:t>
+      </w:r>
+      <w:proofErr w:type="spellEnd"/>
+      <w:r>
+        <w:t xml:space="preserve"> has deep expertise in the field of splicing </w:t>
+      </w:r>
+      <w:r>
+        <w:t xml:space="preserve">starting from his early work discovering </w:t>
+      </w:r>
       <w:commentRangeStart w:id="1"/>
-      <w:r>
-        <w:t xml:space="preserve"> </w:t>
-      </w:r>
-      <w:commentRangeEnd w:id="0"/>
-      <w:r>
-        <w:rPr>
-          <w:rStyle w:val="CommentReference"/>
-        </w:rPr>
-        <w:commentReference w:id="0"/>
-      </w:r>
-      <w:commentRangeEnd w:id="1"/>
-      <w:r>
-        <w:rPr>
-          <w:rStyle w:val="CommentReference"/>
-        </w:rPr>
-        <w:commentReference w:id="1"/>
-      </w:r>
-    </w:p>
-    <w:p/>
-    <w:p>
-      <w:r>
-        <w:t>In addition to Dr. Kinney’s person expertise in these matters, he has established collaborations with specific subject matter experts. T</w:t>
-      </w:r>
-      <w:r>
-        <w:t xml:space="preserve">hese collaborations include an active collaboration with Dr. Adrian </w:t>
-      </w:r>
-      <w:proofErr w:type="spellStart"/>
-      <w:r>
-        <w:t>Krainer</w:t>
-      </w:r>
-      <w:proofErr w:type="spellEnd"/>
-      <w:r>
-        <w:t xml:space="preserve"> to study the mechanisms of splicing. Dr. </w:t>
-      </w:r>
-      <w:proofErr w:type="spellStart"/>
-      <w:r>
-        <w:t>Krainer</w:t>
-      </w:r>
-      <w:proofErr w:type="spellEnd"/>
-      <w:r>
-        <w:t xml:space="preserve"> has deep expertise in the field of splicing </w:t>
-      </w:r>
-      <w:r>
-        <w:t xml:space="preserve">starting from his early work discovering </w:t>
-      </w:r>
-      <w:commentRangeStart w:id="2"/>
       <w:r>
         <w:rPr>
           <w:b/>
@@ -115,92 +119,152 @@
         </w:rPr>
         <w:t>YEAR</w:t>
       </w:r>
+      <w:commentRangeEnd w:id="1"/>
+      <w:r>
+        <w:rPr>
+          <w:rStyle w:val="CommentReference"/>
+        </w:rPr>
+        <w:commentReference w:id="1"/>
+      </w:r>
+      <w:r>
+        <w:t xml:space="preserve"> and continuing through his more recent work leading to the invention of </w:t>
+      </w:r>
+      <w:proofErr w:type="spellStart"/>
+      <w:r>
+        <w:t>Spinraza</w:t>
+      </w:r>
+      <w:proofErr w:type="spellEnd"/>
+      <w:r>
+        <w:t xml:space="preserve"> </w:t>
+      </w:r>
+      <w:r>
+        <w:t>a</w:t>
+      </w:r>
+      <w:r>
+        <w:t xml:space="preserve"> splice switching antisense oligonucleotide therapeutic</w:t>
+      </w:r>
+      <w:r>
+        <w:t xml:space="preserve"> that became the first </w:t>
+      </w:r>
+      <w:r>
+        <w:t>clinically approved</w:t>
+      </w:r>
+      <w:r>
+        <w:t xml:space="preserve"> therapy for spinal muscular atrophy </w:t>
+      </w:r>
+      <w:r>
+        <w:t xml:space="preserve">in </w:t>
+      </w:r>
+      <w:r>
+        <w:t>2016</w:t>
+      </w:r>
+      <w:r>
+        <w:t>.</w:t>
+      </w:r>
+      <w:r>
+        <w:t xml:space="preserve"> The location of the </w:t>
+      </w:r>
+      <w:proofErr w:type="spellStart"/>
+      <w:r>
+        <w:t>Krainer</w:t>
+      </w:r>
+      <w:proofErr w:type="spellEnd"/>
+      <w:r>
+        <w:t xml:space="preserve"> lab </w:t>
+      </w:r>
+      <w:r>
+        <w:t xml:space="preserve">in the </w:t>
+      </w:r>
+      <w:r>
+        <w:t xml:space="preserve">same building as the Kinney lab and the established collaboration </w:t>
+      </w:r>
+      <w:r>
+        <w:t xml:space="preserve">ensure that I can easily access the splicing expertise of the </w:t>
+      </w:r>
+      <w:proofErr w:type="spellStart"/>
+      <w:r>
+        <w:t>Krainer</w:t>
+      </w:r>
+      <w:proofErr w:type="spellEnd"/>
+      <w:r>
+        <w:t xml:space="preserve"> lab. This close collaboration and sharing of expertise makes the Kinney lab a perfect location to study splicing</w:t>
+      </w:r>
+      <w:r>
+        <w:t xml:space="preserve"> both from a scientific perspective and as a trainee. </w:t>
+      </w:r>
+    </w:p>
+    <w:p>
+      <w:pPr>
+        <w:spacing w:after="120"/>
+      </w:pPr>
+      <w:r>
+        <w:t>In addition to colla</w:t>
+      </w:r>
+      <w:r>
+        <w:t xml:space="preserve">boration with the </w:t>
+      </w:r>
+      <w:proofErr w:type="spellStart"/>
+      <w:r>
+        <w:t>Krainer</w:t>
+      </w:r>
+      <w:proofErr w:type="spellEnd"/>
+      <w:r>
+        <w:t xml:space="preserve"> lab to study splicing, Dr. Kinney also has an established collaboration with Dr. Peter Koo to develop methods for applying deep neural networks to genomics and for interpreting such networks. </w:t>
+      </w:r>
+      <w:r>
+        <w:t>Dr. Koo in an expert in these fields, and leads a lab dedicated to these techniques.</w:t>
+      </w:r>
+      <w:r>
+        <w:t xml:space="preserve"> </w:t>
+      </w:r>
+      <w:r>
+        <w:t xml:space="preserve">His lab has pioneered techniques that range from architectural changes to improve neural net interpretability to post hoc model interpretability analysis. In addition to </w:t>
+      </w:r>
+      <w:r>
+        <w:t>collaborating closely the Kinney and Koo labs have adjacent dry labs and hold lab meeting and journal clubs jointly. This close relationship further strengthens the Kinney lab’s suitability for performing the</w:t>
+      </w:r>
+      <w:r>
+        <w:t xml:space="preserve"> parts of this project that rely on training and interpreting deep neural networks. </w:t>
+      </w:r>
+    </w:p>
+    <w:p>
+      <w:pPr>
+        <w:spacing w:after="120"/>
+      </w:pPr>
+      <w:r>
+        <w:t>The particular expertise of Dr. Kinney for massively parallel assays, splicing, and computational modeling in addition to his close collaborations with experts in the fields of splicing, deep learning for genomics, and neural network interpretability make him an ideal choice as the sponsor of this project</w:t>
+      </w:r>
+      <w:r>
+        <w:t xml:space="preserve">. </w:t>
+      </w:r>
+    </w:p>
+    <w:p>
+      <w:pPr>
+        <w:spacing w:after="120"/>
+      </w:pPr>
+      <w:r>
+        <w:t xml:space="preserve">Cold Spring Harbor Laboratory (CSHL) is a world-class laboratory known for its pioneering science and strong academic commitment to the next generation of scientists. CSHL has shaped contemporary biomedical research and education with programs in cancer, neuroscience, plant biology and quantitative biology. Altogether, CSHL employs 1,000 people including 600 scientists, students and technicians. The Simons Center for Quantitative Biology (SCQB) at CSHL, where I will be doing my research, is highly vibrant, interdisciplinary, and interactive. Members of SCQB are actively involved in the department’s weekly QB seminar series and several journal clubs that focus on topics in deep learning, sequence-function relationships, and evolutionary and computational genomics. CSHL is also the host of numerous conferences that invite scientists from all over the world to present and share their ideas and research. </w:t>
+      </w:r>
+    </w:p>
+    <w:p>
+      <w:pPr>
+        <w:spacing w:after="120"/>
+      </w:pPr>
+    </w:p>
+    <w:p>
+      <w:pPr>
+        <w:spacing w:after="120"/>
+      </w:pPr>
+      <w:commentRangeStart w:id="2"/>
+      <w:r>
+        <w:t>Being a member of this diverse and accomplished community is important for my career development, and will expose me to the most up-to-date and cutting-edge research from around the world. Moreover, CSHL hosts diverse and in-depth courses on-site that will expand my knowledge and skills tremendously as a research scientist. I will take advantage of unique training resources offered at CSHL such as the Meeting &amp; Courses Program and Career Development programs that provide opportunities for scientific enrichment and professional development. CSHL provides an ideal environment not only for my proposed work, but also for me as a trainee to acquire new skills and techniques required to become a better scientist and independent investigator.</w:t>
+      </w:r>
       <w:commentRangeEnd w:id="2"/>
       <w:r>
         <w:rPr>
           <w:rStyle w:val="CommentReference"/>
         </w:rPr>
         <w:commentReference w:id="2"/>
-      </w:r>
-      <w:r>
-        <w:t xml:space="preserve"> and continuing through his more recent work leading to the invention of </w:t>
-      </w:r>
-      <w:proofErr w:type="spellStart"/>
-      <w:r>
-        <w:t>Spinraza</w:t>
-      </w:r>
-      <w:proofErr w:type="spellEnd"/>
-      <w:r>
-        <w:t xml:space="preserve"> the first clinically approved splice switching antisense oligonucleotide therapeutic in </w:t>
-      </w:r>
-      <w:commentRangeStart w:id="3"/>
-      <w:r>
-        <w:rPr>
-          <w:b/>
-          <w:bCs/>
-        </w:rPr>
-        <w:t>YEAR</w:t>
-      </w:r>
-      <w:commentRangeEnd w:id="3"/>
-      <w:r>
-        <w:rPr>
-          <w:rStyle w:val="CommentReference"/>
-        </w:rPr>
-        <w:commentReference w:id="3"/>
-      </w:r>
-      <w:r>
-        <w:t>.</w:t>
-      </w:r>
-      <w:r>
-        <w:t xml:space="preserve"> The location of the </w:t>
-      </w:r>
-      <w:proofErr w:type="spellStart"/>
-      <w:r>
-        <w:t>Krainer</w:t>
-      </w:r>
-      <w:proofErr w:type="spellEnd"/>
-      <w:r>
-        <w:t xml:space="preserve"> lab </w:t>
-      </w:r>
-      <w:r>
-        <w:t xml:space="preserve">in the </w:t>
-      </w:r>
-      <w:r>
-        <w:t xml:space="preserve">same building as the Kinney lab and the established collaboration </w:t>
-      </w:r>
-      <w:r>
-        <w:t xml:space="preserve">ensure that I can easily access the splicing expertise of the </w:t>
-      </w:r>
-      <w:proofErr w:type="spellStart"/>
-      <w:r>
-        <w:t>Krainer</w:t>
-      </w:r>
-      <w:proofErr w:type="spellEnd"/>
-      <w:r>
-        <w:t xml:space="preserve"> lab. This close collaboration and sharing of expertise makes the Kinney lab a perfect location to study splicing.</w:t>
-      </w:r>
-    </w:p>
-    <w:p/>
-    <w:p>
-      <w:r>
-        <w:t>In addition to colla</w:t>
-      </w:r>
-      <w:r>
-        <w:t xml:space="preserve">boration with the </w:t>
-      </w:r>
-      <w:proofErr w:type="spellStart"/>
-      <w:r>
-        <w:t>Krainer</w:t>
-      </w:r>
-      <w:proofErr w:type="spellEnd"/>
-      <w:r>
-        <w:t xml:space="preserve"> lab to study splicing, Dr. Kinney also has an established collaboration with Dr. Peter Koo to develop methods for applying deep neural networks to genomics and for interpreting such networks. </w:t>
-      </w:r>
-    </w:p>
-    <w:p/>
-    <w:p>
-      <w:r>
-        <w:t>Cold spring harbor la</w:t>
       </w:r>
     </w:p>
     <w:sectPr>
@@ -215,7 +279,7 @@
 
 <file path=word/comments.xml><?xml version="1.0" encoding="utf-8"?>
 <w:comments xmlns:wpc="http://schemas.microsoft.com/office/word/2010/wordprocessingCanvas" xmlns:cx="http://schemas.microsoft.com/office/drawing/2014/chartex" xmlns:cx1="http://schemas.microsoft.com/office/drawing/2015/9/8/chartex" xmlns:cx2="http://schemas.microsoft.com/office/drawing/2015/10/21/chartex" xmlns:cx3="http://schemas.microsoft.com/office/drawing/2016/5/9/chartex" xmlns:cx4="http://schemas.microsoft.com/office/drawing/2016/5/10/chartex" xmlns:cx5="http://schemas.microsoft.com/office/drawing/2016/5/11/chartex" xmlns:cx6="http://schemas.microsoft.com/office/drawing/2016/5/12/chartex" xmlns:cx7="http://schemas.microsoft.com/office/drawing/2016/5/13/chartex" xmlns:cx8="http://schemas.microsoft.com/office/drawing/2016/5/14/chartex" xmlns:mc="http://schemas.openxmlformats.org/markup-compatibility/2006" xmlns:aink="http://schemas.microsoft.com/office/drawing/2016/ink" xmlns:am3d="http://schemas.microsoft.com/office/drawing/2017/model3d" xmlns:o="urn:schemas-microsoft-com:office:office" xmlns:oel="http://schemas.microsoft.com/office/2019/extlst" xmlns:r="http://schemas.openxmlformats.org/officeDocument/2006/relationships" xmlns:m="http://schemas.openxmlformats.org/officeDocument/2006/math" xmlns:v="urn:schemas-microsoft-com:vml" xmlns:wp14="http://schemas.microsoft.com/office/word/2010/wordprocessingDrawing" xmlns:wp="http://schemas.openxmlformats.org/drawingml/2006/wordprocessingDrawing" xmlns:w10="urn:schemas-microsoft-com:office:word" xmlns:w="http://schemas.openxmlformats.org/wordprocessingml/2006/main" xmlns:w14="http://schemas.microsoft.com/office/word/2010/wordml" xmlns:w15="http://schemas.microsoft.com/office/word/2012/wordml" xmlns:w16cex="http://schemas.microsoft.com/office/word/2018/wordml/cex" xmlns:w16cid="http://schemas.microsoft.com/office/word/2016/wordml/cid" xmlns:w16="http://schemas.microsoft.com/office/word/2018/wordml" xmlns:w16sdtdh="http://schemas.microsoft.com/office/word/2020/wordml/sdtdatahash" xmlns:w16se="http://schemas.microsoft.com/office/word/2015/wordml/symex" xmlns:wpg="http://schemas.microsoft.com/office/word/2010/wordprocessingGroup" xmlns:wpi="http://schemas.microsoft.com/office/word/2010/wordprocessingInk" xmlns:wne="http://schemas.microsoft.com/office/word/2006/wordml" xmlns:wps="http://schemas.microsoft.com/office/word/2010/wordprocessingShape" mc:Ignorable="w14 w15 w16se w16cid w16 w16cex w16sdtdh wp14">
-  <w:comment w:id="0" w:author="John Desmarais" w:date="2023-06-19T16:10:00Z" w:initials="JD">
+  <w:comment w:id="0" w:author="John Desmarais" w:date="2023-06-20T14:49:00Z" w:initials="JD">
     <w:p>
       <w:pPr>
         <w:pStyle w:val="CommentText"/>
@@ -227,11 +291,11 @@
         <w:annotationRef/>
       </w:r>
       <w:r>
-        <w:t>Bulk this out</w:t>
+        <w:t>Add more about training environment</w:t>
       </w:r>
     </w:p>
   </w:comment>
-  <w:comment w:id="1" w:author="John Desmarais" w:date="2023-06-19T16:11:00Z" w:initials="JD">
+  <w:comment w:id="1" w:author="John Desmarais" w:date="2023-06-19T16:16:00Z" w:initials="JD">
     <w:p>
       <w:pPr>
         <w:pStyle w:val="CommentText"/>
@@ -242,9 +306,12 @@
         </w:rPr>
         <w:annotationRef/>
       </w:r>
+      <w:r>
+        <w:t>Fill in</w:t>
+      </w:r>
     </w:p>
   </w:comment>
-  <w:comment w:id="2" w:author="John Desmarais" w:date="2023-06-19T16:16:00Z" w:initials="JD">
+  <w:comment w:id="2" w:author="John Desmarais" w:date="2023-06-20T14:03:00Z" w:initials="JD">
     <w:p>
       <w:pPr>
         <w:pStyle w:val="CommentText"/>
@@ -256,23 +323,7 @@
         <w:annotationRef/>
       </w:r>
       <w:r>
-        <w:t>Fill in</w:t>
-      </w:r>
-    </w:p>
-  </w:comment>
-  <w:comment w:id="3" w:author="John Desmarais" w:date="2023-06-19T16:16:00Z" w:initials="JD">
-    <w:p>
-      <w:pPr>
-        <w:pStyle w:val="CommentText"/>
-      </w:pPr>
-      <w:r>
-        <w:rPr>
-          <w:rStyle w:val="CommentReference"/>
-        </w:rPr>
-        <w:annotationRef/>
-      </w:r>
-      <w:r>
-        <w:t>Check facts and fill in</w:t>
+        <w:t>Re write this bit</w:t>
       </w:r>
     </w:p>
   </w:comment>
@@ -281,28 +332,25 @@
 
 <file path=word/commentsExtended.xml><?xml version="1.0" encoding="utf-8"?>
 <w15:commentsEx xmlns:wpc="http://schemas.microsoft.com/office/word/2010/wordprocessingCanvas" xmlns:cx="http://schemas.microsoft.com/office/drawing/2014/chartex" xmlns:cx1="http://schemas.microsoft.com/office/drawing/2015/9/8/chartex" xmlns:cx2="http://schemas.microsoft.com/office/drawing/2015/10/21/chartex" xmlns:cx3="http://schemas.microsoft.com/office/drawing/2016/5/9/chartex" xmlns:cx4="http://schemas.microsoft.com/office/drawing/2016/5/10/chartex" xmlns:cx5="http://schemas.microsoft.com/office/drawing/2016/5/11/chartex" xmlns:cx6="http://schemas.microsoft.com/office/drawing/2016/5/12/chartex" xmlns:cx7="http://schemas.microsoft.com/office/drawing/2016/5/13/chartex" xmlns:cx8="http://schemas.microsoft.com/office/drawing/2016/5/14/chartex" xmlns:mc="http://schemas.openxmlformats.org/markup-compatibility/2006" xmlns:aink="http://schemas.microsoft.com/office/drawing/2016/ink" xmlns:am3d="http://schemas.microsoft.com/office/drawing/2017/model3d" xmlns:o="urn:schemas-microsoft-com:office:office" xmlns:oel="http://schemas.microsoft.com/office/2019/extlst" xmlns:r="http://schemas.openxmlformats.org/officeDocument/2006/relationships" xmlns:m="http://schemas.openxmlformats.org/officeDocument/2006/math" xmlns:v="urn:schemas-microsoft-com:vml" xmlns:wp14="http://schemas.microsoft.com/office/word/2010/wordprocessingDrawing" xmlns:wp="http://schemas.openxmlformats.org/drawingml/2006/wordprocessingDrawing" xmlns:w10="urn:schemas-microsoft-com:office:word" xmlns:w="http://schemas.openxmlformats.org/wordprocessingml/2006/main" xmlns:w14="http://schemas.microsoft.com/office/word/2010/wordml" xmlns:w15="http://schemas.microsoft.com/office/word/2012/wordml" xmlns:w16cex="http://schemas.microsoft.com/office/word/2018/wordml/cex" xmlns:w16cid="http://schemas.microsoft.com/office/word/2016/wordml/cid" xmlns:w16="http://schemas.microsoft.com/office/word/2018/wordml" xmlns:w16sdtdh="http://schemas.microsoft.com/office/word/2020/wordml/sdtdatahash" xmlns:w16se="http://schemas.microsoft.com/office/word/2015/wordml/symex" xmlns:wpg="http://schemas.microsoft.com/office/word/2010/wordprocessingGroup" xmlns:wpi="http://schemas.microsoft.com/office/word/2010/wordprocessingInk" xmlns:wne="http://schemas.microsoft.com/office/word/2006/wordml" xmlns:wps="http://schemas.microsoft.com/office/word/2010/wordprocessingShape" mc:Ignorable="w14 w15 w16se w16cid w16 w16cex w16sdtdh wp14">
-  <w15:commentEx w15:paraId="1274FCEA" w15:done="0"/>
-  <w15:commentEx w15:paraId="60A6D9AF" w15:paraIdParent="1274FCEA" w15:done="0"/>
+  <w15:commentEx w15:paraId="6372E2AD" w15:done="0"/>
   <w15:commentEx w15:paraId="1776A809" w15:done="0"/>
-  <w15:commentEx w15:paraId="1C43DA7A" w15:done="0"/>
+  <w15:commentEx w15:paraId="4D19EF43" w15:done="0"/>
 </w15:commentsEx>
 </file>
 
 <file path=word/commentsExtensible.xml><?xml version="1.0" encoding="utf-8"?>
 <w16cex:commentsExtensible xmlns:wpc="http://schemas.microsoft.com/office/word/2010/wordprocessingCanvas" xmlns:cx="http://schemas.microsoft.com/office/drawing/2014/chartex" xmlns:cx1="http://schemas.microsoft.com/office/drawing/2015/9/8/chartex" xmlns:cx2="http://schemas.microsoft.com/office/drawing/2015/10/21/chartex" xmlns:cx3="http://schemas.microsoft.com/office/drawing/2016/5/9/chartex" xmlns:cx4="http://schemas.microsoft.com/office/drawing/2016/5/10/chartex" xmlns:cx5="http://schemas.microsoft.com/office/drawing/2016/5/11/chartex" xmlns:cx6="http://schemas.microsoft.com/office/drawing/2016/5/12/chartex" xmlns:cx7="http://schemas.microsoft.com/office/drawing/2016/5/13/chartex" xmlns:cx8="http://schemas.microsoft.com/office/drawing/2016/5/14/chartex" xmlns:mc="http://schemas.openxmlformats.org/markup-compatibility/2006" xmlns:aink="http://schemas.microsoft.com/office/drawing/2016/ink" xmlns:am3d="http://schemas.microsoft.com/office/drawing/2017/model3d" xmlns:o="urn:schemas-microsoft-com:office:office" xmlns:oel="http://schemas.microsoft.com/office/2019/extlst" xmlns:r="http://schemas.openxmlformats.org/officeDocument/2006/relationships" xmlns:m="http://schemas.openxmlformats.org/officeDocument/2006/math" xmlns:v="urn:schemas-microsoft-com:vml" xmlns:wp14="http://schemas.microsoft.com/office/word/2010/wordprocessingDrawing" xmlns:wp="http://schemas.openxmlformats.org/drawingml/2006/wordprocessingDrawing" xmlns:w10="urn:schemas-microsoft-com:office:word" xmlns:w="http://schemas.openxmlformats.org/wordprocessingml/2006/main" xmlns:w14="http://schemas.microsoft.com/office/word/2010/wordml" xmlns:w15="http://schemas.microsoft.com/office/word/2012/wordml" xmlns:w16cex="http://schemas.microsoft.com/office/word/2018/wordml/cex" xmlns:w16cid="http://schemas.microsoft.com/office/word/2016/wordml/cid" xmlns:w16="http://schemas.microsoft.com/office/word/2018/wordml" xmlns:w16sdtdh="http://schemas.microsoft.com/office/word/2020/wordml/sdtdatahash" xmlns:w16se="http://schemas.microsoft.com/office/word/2015/wordml/symex" xmlns:wpg="http://schemas.microsoft.com/office/word/2010/wordprocessingGroup" xmlns:wpi="http://schemas.microsoft.com/office/word/2010/wordprocessingInk" xmlns:wne="http://schemas.microsoft.com/office/word/2006/wordml" xmlns:wps="http://schemas.microsoft.com/office/word/2010/wordprocessingShape" mc:Ignorable="w14 w15 w16se w16cid w16 w16cex w16sdtdh wp14">
-  <w16cex:commentExtensible w16cex:durableId="283AFC92" w16cex:dateUtc="2023-06-19T20:10:00Z"/>
-  <w16cex:commentExtensible w16cex:durableId="283AFC98" w16cex:dateUtc="2023-06-19T20:11:00Z"/>
+  <w16cex:commentExtensible w16cex:durableId="283C3B0D" w16cex:dateUtc="2023-06-20T18:49:00Z"/>
   <w16cex:commentExtensible w16cex:durableId="283AFDD3" w16cex:dateUtc="2023-06-19T20:16:00Z"/>
-  <w16cex:commentExtensible w16cex:durableId="283AFDD9" w16cex:dateUtc="2023-06-19T20:16:00Z"/>
+  <w16cex:commentExtensible w16cex:durableId="283C3049" w16cex:dateUtc="2023-06-20T18:03:00Z"/>
 </w16cex:commentsExtensible>
 </file>
 
 <file path=word/commentsIds.xml><?xml version="1.0" encoding="utf-8"?>
 <w16cid:commentsIds xmlns:wpc="http://schemas.microsoft.com/office/word/2010/wordprocessingCanvas" xmlns:cx="http://schemas.microsoft.com/office/drawing/2014/chartex" xmlns:cx1="http://schemas.microsoft.com/office/drawing/2015/9/8/chartex" xmlns:cx2="http://schemas.microsoft.com/office/drawing/2015/10/21/chartex" xmlns:cx3="http://schemas.microsoft.com/office/drawing/2016/5/9/chartex" xmlns:cx4="http://schemas.microsoft.com/office/drawing/2016/5/10/chartex" xmlns:cx5="http://schemas.microsoft.com/office/drawing/2016/5/11/chartex" xmlns:cx6="http://schemas.microsoft.com/office/drawing/2016/5/12/chartex" xmlns:cx7="http://schemas.microsoft.com/office/drawing/2016/5/13/chartex" xmlns:cx8="http://schemas.microsoft.com/office/drawing/2016/5/14/chartex" xmlns:mc="http://schemas.openxmlformats.org/markup-compatibility/2006" xmlns:aink="http://schemas.microsoft.com/office/drawing/2016/ink" xmlns:am3d="http://schemas.microsoft.com/office/drawing/2017/model3d" xmlns:o="urn:schemas-microsoft-com:office:office" xmlns:oel="http://schemas.microsoft.com/office/2019/extlst" xmlns:r="http://schemas.openxmlformats.org/officeDocument/2006/relationships" xmlns:m="http://schemas.openxmlformats.org/officeDocument/2006/math" xmlns:v="urn:schemas-microsoft-com:vml" xmlns:wp14="http://schemas.microsoft.com/office/word/2010/wordprocessingDrawing" xmlns:wp="http://schemas.openxmlformats.org/drawingml/2006/wordprocessingDrawing" xmlns:w10="urn:schemas-microsoft-com:office:word" xmlns:w="http://schemas.openxmlformats.org/wordprocessingml/2006/main" xmlns:w14="http://schemas.microsoft.com/office/word/2010/wordml" xmlns:w15="http://schemas.microsoft.com/office/word/2012/wordml" xmlns:w16cex="http://schemas.microsoft.com/office/word/2018/wordml/cex" xmlns:w16cid="http://schemas.microsoft.com/office/word/2016/wordml/cid" xmlns:w16="http://schemas.microsoft.com/office/word/2018/wordml" xmlns:w16sdtdh="http://schemas.microsoft.com/office/word/2020/wordml/sdtdatahash" xmlns:w16se="http://schemas.microsoft.com/office/word/2015/wordml/symex" xmlns:wpg="http://schemas.microsoft.com/office/word/2010/wordprocessingGroup" xmlns:wpi="http://schemas.microsoft.com/office/word/2010/wordprocessingInk" xmlns:wne="http://schemas.microsoft.com/office/word/2006/wordml" xmlns:wps="http://schemas.microsoft.com/office/word/2010/wordprocessingShape" mc:Ignorable="w14 w15 w16se w16cid w16 w16cex w16sdtdh wp14">
-  <w16cid:commentId w16cid:paraId="1274FCEA" w16cid:durableId="283AFC92"/>
-  <w16cid:commentId w16cid:paraId="60A6D9AF" w16cid:durableId="283AFC98"/>
+  <w16cid:commentId w16cid:paraId="6372E2AD" w16cid:durableId="283C3B0D"/>
   <w16cid:commentId w16cid:paraId="1776A809" w16cid:durableId="283AFDD3"/>
-  <w16cid:commentId w16cid:paraId="1C43DA7A" w16cid:durableId="283AFDD9"/>
+  <w16cid:commentId w16cid:paraId="4D19EF43" w16cid:durableId="283C3049"/>
 </w16cid:commentsIds>
 </file>
 

</xml_diff>

<commit_message>
trying to adjust selection and sponsor wording
</commit_message>
<xml_diff>
--- a/2023_08_08_sub_F32/selection_of_sponsor_and_institution.docx
+++ b/2023_08_08_sub_F32/selection_of_sponsor_and_institution.docx
@@ -99,25 +99,145 @@
         <w:t xml:space="preserve"> has deep expertise in the field of splicing </w:t>
       </w:r>
       <w:r>
-        <w:t xml:space="preserve">starting from his early work discovering </w:t>
-      </w:r>
+        <w:t xml:space="preserve">which includes not only studies of mechanisms but also translational work that </w:t>
+      </w:r>
+      <w:proofErr w:type="gramStart"/>
+      <w:r>
+        <w:t>lead</w:t>
+      </w:r>
+      <w:proofErr w:type="gramEnd"/>
+      <w:r>
+        <w:t xml:space="preserve"> to the invention of </w:t>
+      </w:r>
+      <w:proofErr w:type="spellStart"/>
+      <w:r>
+        <w:t>Spinraza</w:t>
+      </w:r>
+      <w:proofErr w:type="spellEnd"/>
+      <w:r>
+        <w:t xml:space="preserve"> </w:t>
+      </w:r>
+      <w:r>
+        <w:t>a</w:t>
+      </w:r>
+      <w:r>
+        <w:t xml:space="preserve"> splice switching antisense oligonucleotide therapeutic</w:t>
+      </w:r>
+      <w:r>
+        <w:t xml:space="preserve"> that became the first </w:t>
+      </w:r>
+      <w:r>
+        <w:t>clinically approved</w:t>
+      </w:r>
+      <w:r>
+        <w:t xml:space="preserve"> therapy for spinal muscular atrophy </w:t>
+      </w:r>
+      <w:r>
+        <w:t xml:space="preserve">in </w:t>
+      </w:r>
+      <w:r>
+        <w:t>2016</w:t>
+      </w:r>
+      <w:r>
+        <w:t>.</w:t>
+      </w:r>
+      <w:r>
+        <w:t xml:space="preserve"> The location of the </w:t>
+      </w:r>
+      <w:proofErr w:type="spellStart"/>
+      <w:r>
+        <w:t>Krainer</w:t>
+      </w:r>
+      <w:proofErr w:type="spellEnd"/>
+      <w:r>
+        <w:t xml:space="preserve"> lab </w:t>
+      </w:r>
+      <w:r>
+        <w:t xml:space="preserve">in the </w:t>
+      </w:r>
+      <w:r>
+        <w:t xml:space="preserve">same building as the Kinney lab and the established collaboration </w:t>
+      </w:r>
+      <w:r>
+        <w:t xml:space="preserve">ensure that I can easily access the splicing expertise of the </w:t>
+      </w:r>
+      <w:proofErr w:type="spellStart"/>
+      <w:r>
+        <w:t>Krainer</w:t>
+      </w:r>
+      <w:proofErr w:type="spellEnd"/>
+      <w:r>
+        <w:t xml:space="preserve"> lab. This close collaboration and sharing of expertise makes the Kinney lab a perfect location to study splicing</w:t>
+      </w:r>
+      <w:r>
+        <w:t xml:space="preserve"> both from a scientific perspective and as a trainee. </w:t>
+      </w:r>
+    </w:p>
+    <w:p>
+      <w:pPr>
+        <w:spacing w:after="120"/>
+      </w:pPr>
+      <w:r>
+        <w:t>In addition to colla</w:t>
+      </w:r>
+      <w:r>
+        <w:t xml:space="preserve">boration with the </w:t>
+      </w:r>
+      <w:proofErr w:type="spellStart"/>
+      <w:r>
+        <w:t>Krainer</w:t>
+      </w:r>
+      <w:proofErr w:type="spellEnd"/>
+      <w:r>
+        <w:t xml:space="preserve"> lab to study splicing, Dr. Kinney also has an established collaboration with Dr. Peter Koo to develop methods for applying deep neural networks to genomics and for interpreting such networks. </w:t>
+      </w:r>
+      <w:r>
+        <w:t>Dr. Koo in an expert in these fields, and leads a lab dedicated to these techniques.</w:t>
+      </w:r>
+      <w:r>
+        <w:t xml:space="preserve"> </w:t>
+      </w:r>
+      <w:r>
+        <w:t xml:space="preserve">His lab has pioneered techniques that range from architectural changes to improve neural net interpretability to post hoc model interpretability analysis. In addition to </w:t>
+      </w:r>
+      <w:r>
+        <w:t>collaborating closely the Kinney and Koo labs have adjacent dry labs and hold lab meeting and journal clubs jointly. This close relationship further strengthens the Kinney lab’s suitability for performing the</w:t>
+      </w:r>
+      <w:r>
+        <w:t xml:space="preserve"> parts of this project that rely on training and interpreting deep neural networks. </w:t>
+      </w:r>
+    </w:p>
+    <w:p>
+      <w:pPr>
+        <w:spacing w:after="120"/>
+      </w:pPr>
+      <w:r>
+        <w:t>The particular expertise of Dr. Kinney for massively parallel assays, splicing, and computational modeling in addition to his close collaborations with experts in the fields of splicing, deep learning for genomics, and neural network interpretability make him an ideal choice as the sponsor of this project</w:t>
+      </w:r>
+      <w:r>
+        <w:t xml:space="preserve">. </w:t>
+      </w:r>
+    </w:p>
+    <w:p>
+      <w:pPr>
+        <w:spacing w:after="120"/>
+      </w:pPr>
+      <w:r>
+        <w:t xml:space="preserve">Cold Spring Harbor Laboratory (CSHL) is a world-class laboratory known for its pioneering science and strong academic commitment to the next generation of scientists. CSHL has shaped contemporary biomedical research and education with programs in cancer, neuroscience, plant biology and quantitative biology. Altogether, CSHL employs 1,000 people including 600 scientists, students and technicians. The Simons Center for Quantitative Biology (SCQB) at CSHL, where I will be doing my research, is highly vibrant, interdisciplinary, and interactive. Members of SCQB are actively involved in the department’s weekly QB seminar series and several journal clubs that focus on topics in deep learning, sequence-function relationships, and evolutionary and computational genomics. CSHL is also the host of numerous conferences that invite scientists from all over the world to present and share their ideas and research. </w:t>
+      </w:r>
+    </w:p>
+    <w:p>
+      <w:pPr>
+        <w:spacing w:after="120"/>
+      </w:pPr>
+    </w:p>
+    <w:p>
+      <w:pPr>
+        <w:spacing w:after="120"/>
+      </w:pPr>
       <w:commentRangeStart w:id="1"/>
       <w:r>
-        <w:rPr>
-          <w:b/>
-          <w:bCs/>
-        </w:rPr>
-        <w:t>EARLY DISCOVERY</w:t>
-      </w:r>
-      <w:r>
-        <w:t xml:space="preserve"> in </w:t>
-      </w:r>
-      <w:r>
-        <w:rPr>
-          <w:b/>
-          <w:bCs/>
-        </w:rPr>
-        <w:t>YEAR</w:t>
+        <w:t>Being a member of this diverse and accomplished community is important for my career development, and will expose me to the most up-to-date and cutting-edge research from around the world. Moreover, CSHL hosts diverse and in-depth courses on-site that will expand my knowledge and skills tremendously as a research scientist. I will take advantage of unique training resources offered at CSHL such as the Meeting &amp; Courses Program and Career Development programs that provide opportunities for scientific enrichment and professional development. CSHL provides an ideal environment not only for my proposed work, but also for me as a trainee to acquire new skills and techniques required to become a better scientist and independent investigator.</w:t>
       </w:r>
       <w:commentRangeEnd w:id="1"/>
       <w:r>
@@ -125,146 +245,6 @@
           <w:rStyle w:val="CommentReference"/>
         </w:rPr>
         <w:commentReference w:id="1"/>
-      </w:r>
-      <w:r>
-        <w:t xml:space="preserve"> and continuing through his more recent work leading to the invention of </w:t>
-      </w:r>
-      <w:proofErr w:type="spellStart"/>
-      <w:r>
-        <w:t>Spinraza</w:t>
-      </w:r>
-      <w:proofErr w:type="spellEnd"/>
-      <w:r>
-        <w:t xml:space="preserve"> </w:t>
-      </w:r>
-      <w:r>
-        <w:t>a</w:t>
-      </w:r>
-      <w:r>
-        <w:t xml:space="preserve"> splice switching antisense oligonucleotide therapeutic</w:t>
-      </w:r>
-      <w:r>
-        <w:t xml:space="preserve"> that became the first </w:t>
-      </w:r>
-      <w:r>
-        <w:t>clinically approved</w:t>
-      </w:r>
-      <w:r>
-        <w:t xml:space="preserve"> therapy for spinal muscular atrophy </w:t>
-      </w:r>
-      <w:r>
-        <w:t xml:space="preserve">in </w:t>
-      </w:r>
-      <w:r>
-        <w:t>2016</w:t>
-      </w:r>
-      <w:r>
-        <w:t>.</w:t>
-      </w:r>
-      <w:r>
-        <w:t xml:space="preserve"> The location of the </w:t>
-      </w:r>
-      <w:proofErr w:type="spellStart"/>
-      <w:r>
-        <w:t>Krainer</w:t>
-      </w:r>
-      <w:proofErr w:type="spellEnd"/>
-      <w:r>
-        <w:t xml:space="preserve"> lab </w:t>
-      </w:r>
-      <w:r>
-        <w:t xml:space="preserve">in the </w:t>
-      </w:r>
-      <w:r>
-        <w:t xml:space="preserve">same building as the Kinney lab and the established collaboration </w:t>
-      </w:r>
-      <w:r>
-        <w:t xml:space="preserve">ensure that I can easily access the splicing expertise of the </w:t>
-      </w:r>
-      <w:proofErr w:type="spellStart"/>
-      <w:r>
-        <w:t>Krainer</w:t>
-      </w:r>
-      <w:proofErr w:type="spellEnd"/>
-      <w:r>
-        <w:t xml:space="preserve"> lab. This close collaboration and sharing of expertise makes the Kinney lab a perfect location to study splicing</w:t>
-      </w:r>
-      <w:r>
-        <w:t xml:space="preserve"> both from a scientific perspective and as a trainee. </w:t>
-      </w:r>
-    </w:p>
-    <w:p>
-      <w:pPr>
-        <w:spacing w:after="120"/>
-      </w:pPr>
-      <w:r>
-        <w:t>In addition to colla</w:t>
-      </w:r>
-      <w:r>
-        <w:t xml:space="preserve">boration with the </w:t>
-      </w:r>
-      <w:proofErr w:type="spellStart"/>
-      <w:r>
-        <w:t>Krainer</w:t>
-      </w:r>
-      <w:proofErr w:type="spellEnd"/>
-      <w:r>
-        <w:t xml:space="preserve"> lab to study splicing, Dr. Kinney also has an established collaboration with Dr. Peter Koo to develop methods for applying deep neural networks to genomics and for interpreting such networks. </w:t>
-      </w:r>
-      <w:r>
-        <w:t>Dr. Koo in an expert in these fields, and leads a lab dedicated to these techniques.</w:t>
-      </w:r>
-      <w:r>
-        <w:t xml:space="preserve"> </w:t>
-      </w:r>
-      <w:r>
-        <w:t xml:space="preserve">His lab has pioneered techniques that range from architectural changes to improve neural net interpretability to post hoc model interpretability analysis. In addition to </w:t>
-      </w:r>
-      <w:r>
-        <w:t>collaborating closely the Kinney and Koo labs have adjacent dry labs and hold lab meeting and journal clubs jointly. This close relationship further strengthens the Kinney lab’s suitability for performing the</w:t>
-      </w:r>
-      <w:r>
-        <w:t xml:space="preserve"> parts of this project that rely on training and interpreting deep neural networks. </w:t>
-      </w:r>
-    </w:p>
-    <w:p>
-      <w:pPr>
-        <w:spacing w:after="120"/>
-      </w:pPr>
-      <w:r>
-        <w:t>The particular expertise of Dr. Kinney for massively parallel assays, splicing, and computational modeling in addition to his close collaborations with experts in the fields of splicing, deep learning for genomics, and neural network interpretability make him an ideal choice as the sponsor of this project</w:t>
-      </w:r>
-      <w:r>
-        <w:t xml:space="preserve">. </w:t>
-      </w:r>
-    </w:p>
-    <w:p>
-      <w:pPr>
-        <w:spacing w:after="120"/>
-      </w:pPr>
-      <w:r>
-        <w:t xml:space="preserve">Cold Spring Harbor Laboratory (CSHL) is a world-class laboratory known for its pioneering science and strong academic commitment to the next generation of scientists. CSHL has shaped contemporary biomedical research and education with programs in cancer, neuroscience, plant biology and quantitative biology. Altogether, CSHL employs 1,000 people including 600 scientists, students and technicians. The Simons Center for Quantitative Biology (SCQB) at CSHL, where I will be doing my research, is highly vibrant, interdisciplinary, and interactive. Members of SCQB are actively involved in the department’s weekly QB seminar series and several journal clubs that focus on topics in deep learning, sequence-function relationships, and evolutionary and computational genomics. CSHL is also the host of numerous conferences that invite scientists from all over the world to present and share their ideas and research. </w:t>
-      </w:r>
-    </w:p>
-    <w:p>
-      <w:pPr>
-        <w:spacing w:after="120"/>
-      </w:pPr>
-    </w:p>
-    <w:p>
-      <w:pPr>
-        <w:spacing w:after="120"/>
-      </w:pPr>
-      <w:commentRangeStart w:id="2"/>
-      <w:r>
-        <w:t>Being a member of this diverse and accomplished community is important for my career development, and will expose me to the most up-to-date and cutting-edge research from around the world. Moreover, CSHL hosts diverse and in-depth courses on-site that will expand my knowledge and skills tremendously as a research scientist. I will take advantage of unique training resources offered at CSHL such as the Meeting &amp; Courses Program and Career Development programs that provide opportunities for scientific enrichment and professional development. CSHL provides an ideal environment not only for my proposed work, but also for me as a trainee to acquire new skills and techniques required to become a better scientist and independent investigator.</w:t>
-      </w:r>
-      <w:commentRangeEnd w:id="2"/>
-      <w:r>
-        <w:rPr>
-          <w:rStyle w:val="CommentReference"/>
-        </w:rPr>
-        <w:commentReference w:id="2"/>
       </w:r>
     </w:p>
     <w:sectPr>
@@ -295,23 +275,7 @@
       </w:r>
     </w:p>
   </w:comment>
-  <w:comment w:id="1" w:author="John Desmarais" w:date="2023-06-19T16:16:00Z" w:initials="JD">
-    <w:p>
-      <w:pPr>
-        <w:pStyle w:val="CommentText"/>
-      </w:pPr>
-      <w:r>
-        <w:rPr>
-          <w:rStyle w:val="CommentReference"/>
-        </w:rPr>
-        <w:annotationRef/>
-      </w:r>
-      <w:r>
-        <w:t>Fill in</w:t>
-      </w:r>
-    </w:p>
-  </w:comment>
-  <w:comment w:id="2" w:author="John Desmarais" w:date="2023-06-20T14:03:00Z" w:initials="JD">
+  <w:comment w:id="1" w:author="John Desmarais" w:date="2023-06-20T14:03:00Z" w:initials="JD">
     <w:p>
       <w:pPr>
         <w:pStyle w:val="CommentText"/>
@@ -333,7 +297,6 @@
 <file path=word/commentsExtended.xml><?xml version="1.0" encoding="utf-8"?>
 <w15:commentsEx xmlns:wpc="http://schemas.microsoft.com/office/word/2010/wordprocessingCanvas" xmlns:cx="http://schemas.microsoft.com/office/drawing/2014/chartex" xmlns:cx1="http://schemas.microsoft.com/office/drawing/2015/9/8/chartex" xmlns:cx2="http://schemas.microsoft.com/office/drawing/2015/10/21/chartex" xmlns:cx3="http://schemas.microsoft.com/office/drawing/2016/5/9/chartex" xmlns:cx4="http://schemas.microsoft.com/office/drawing/2016/5/10/chartex" xmlns:cx5="http://schemas.microsoft.com/office/drawing/2016/5/11/chartex" xmlns:cx6="http://schemas.microsoft.com/office/drawing/2016/5/12/chartex" xmlns:cx7="http://schemas.microsoft.com/office/drawing/2016/5/13/chartex" xmlns:cx8="http://schemas.microsoft.com/office/drawing/2016/5/14/chartex" xmlns:mc="http://schemas.openxmlformats.org/markup-compatibility/2006" xmlns:aink="http://schemas.microsoft.com/office/drawing/2016/ink" xmlns:am3d="http://schemas.microsoft.com/office/drawing/2017/model3d" xmlns:o="urn:schemas-microsoft-com:office:office" xmlns:oel="http://schemas.microsoft.com/office/2019/extlst" xmlns:r="http://schemas.openxmlformats.org/officeDocument/2006/relationships" xmlns:m="http://schemas.openxmlformats.org/officeDocument/2006/math" xmlns:v="urn:schemas-microsoft-com:vml" xmlns:wp14="http://schemas.microsoft.com/office/word/2010/wordprocessingDrawing" xmlns:wp="http://schemas.openxmlformats.org/drawingml/2006/wordprocessingDrawing" xmlns:w10="urn:schemas-microsoft-com:office:word" xmlns:w="http://schemas.openxmlformats.org/wordprocessingml/2006/main" xmlns:w14="http://schemas.microsoft.com/office/word/2010/wordml" xmlns:w15="http://schemas.microsoft.com/office/word/2012/wordml" xmlns:w16cex="http://schemas.microsoft.com/office/word/2018/wordml/cex" xmlns:w16cid="http://schemas.microsoft.com/office/word/2016/wordml/cid" xmlns:w16="http://schemas.microsoft.com/office/word/2018/wordml" xmlns:w16sdtdh="http://schemas.microsoft.com/office/word/2020/wordml/sdtdatahash" xmlns:w16se="http://schemas.microsoft.com/office/word/2015/wordml/symex" xmlns:wpg="http://schemas.microsoft.com/office/word/2010/wordprocessingGroup" xmlns:wpi="http://schemas.microsoft.com/office/word/2010/wordprocessingInk" xmlns:wne="http://schemas.microsoft.com/office/word/2006/wordml" xmlns:wps="http://schemas.microsoft.com/office/word/2010/wordprocessingShape" mc:Ignorable="w14 w15 w16se w16cid w16 w16cex w16sdtdh wp14">
   <w15:commentEx w15:paraId="6372E2AD" w15:done="0"/>
-  <w15:commentEx w15:paraId="1776A809" w15:done="0"/>
   <w15:commentEx w15:paraId="4D19EF43" w15:done="0"/>
 </w15:commentsEx>
 </file>
@@ -341,7 +304,6 @@
 <file path=word/commentsExtensible.xml><?xml version="1.0" encoding="utf-8"?>
 <w16cex:commentsExtensible xmlns:wpc="http://schemas.microsoft.com/office/word/2010/wordprocessingCanvas" xmlns:cx="http://schemas.microsoft.com/office/drawing/2014/chartex" xmlns:cx1="http://schemas.microsoft.com/office/drawing/2015/9/8/chartex" xmlns:cx2="http://schemas.microsoft.com/office/drawing/2015/10/21/chartex" xmlns:cx3="http://schemas.microsoft.com/office/drawing/2016/5/9/chartex" xmlns:cx4="http://schemas.microsoft.com/office/drawing/2016/5/10/chartex" xmlns:cx5="http://schemas.microsoft.com/office/drawing/2016/5/11/chartex" xmlns:cx6="http://schemas.microsoft.com/office/drawing/2016/5/12/chartex" xmlns:cx7="http://schemas.microsoft.com/office/drawing/2016/5/13/chartex" xmlns:cx8="http://schemas.microsoft.com/office/drawing/2016/5/14/chartex" xmlns:mc="http://schemas.openxmlformats.org/markup-compatibility/2006" xmlns:aink="http://schemas.microsoft.com/office/drawing/2016/ink" xmlns:am3d="http://schemas.microsoft.com/office/drawing/2017/model3d" xmlns:o="urn:schemas-microsoft-com:office:office" xmlns:oel="http://schemas.microsoft.com/office/2019/extlst" xmlns:r="http://schemas.openxmlformats.org/officeDocument/2006/relationships" xmlns:m="http://schemas.openxmlformats.org/officeDocument/2006/math" xmlns:v="urn:schemas-microsoft-com:vml" xmlns:wp14="http://schemas.microsoft.com/office/word/2010/wordprocessingDrawing" xmlns:wp="http://schemas.openxmlformats.org/drawingml/2006/wordprocessingDrawing" xmlns:w10="urn:schemas-microsoft-com:office:word" xmlns:w="http://schemas.openxmlformats.org/wordprocessingml/2006/main" xmlns:w14="http://schemas.microsoft.com/office/word/2010/wordml" xmlns:w15="http://schemas.microsoft.com/office/word/2012/wordml" xmlns:w16cex="http://schemas.microsoft.com/office/word/2018/wordml/cex" xmlns:w16cid="http://schemas.microsoft.com/office/word/2016/wordml/cid" xmlns:w16="http://schemas.microsoft.com/office/word/2018/wordml" xmlns:w16sdtdh="http://schemas.microsoft.com/office/word/2020/wordml/sdtdatahash" xmlns:w16se="http://schemas.microsoft.com/office/word/2015/wordml/symex" xmlns:wpg="http://schemas.microsoft.com/office/word/2010/wordprocessingGroup" xmlns:wpi="http://schemas.microsoft.com/office/word/2010/wordprocessingInk" xmlns:wne="http://schemas.microsoft.com/office/word/2006/wordml" xmlns:wps="http://schemas.microsoft.com/office/word/2010/wordprocessingShape" mc:Ignorable="w14 w15 w16se w16cid w16 w16cex w16sdtdh wp14">
   <w16cex:commentExtensible w16cex:durableId="283C3B0D" w16cex:dateUtc="2023-06-20T18:49:00Z"/>
-  <w16cex:commentExtensible w16cex:durableId="283AFDD3" w16cex:dateUtc="2023-06-19T20:16:00Z"/>
   <w16cex:commentExtensible w16cex:durableId="283C3049" w16cex:dateUtc="2023-06-20T18:03:00Z"/>
 </w16cex:commentsExtensible>
 </file>
@@ -349,7 +311,6 @@
 <file path=word/commentsIds.xml><?xml version="1.0" encoding="utf-8"?>
 <w16cid:commentsIds xmlns:wpc="http://schemas.microsoft.com/office/word/2010/wordprocessingCanvas" xmlns:cx="http://schemas.microsoft.com/office/drawing/2014/chartex" xmlns:cx1="http://schemas.microsoft.com/office/drawing/2015/9/8/chartex" xmlns:cx2="http://schemas.microsoft.com/office/drawing/2015/10/21/chartex" xmlns:cx3="http://schemas.microsoft.com/office/drawing/2016/5/9/chartex" xmlns:cx4="http://schemas.microsoft.com/office/drawing/2016/5/10/chartex" xmlns:cx5="http://schemas.microsoft.com/office/drawing/2016/5/11/chartex" xmlns:cx6="http://schemas.microsoft.com/office/drawing/2016/5/12/chartex" xmlns:cx7="http://schemas.microsoft.com/office/drawing/2016/5/13/chartex" xmlns:cx8="http://schemas.microsoft.com/office/drawing/2016/5/14/chartex" xmlns:mc="http://schemas.openxmlformats.org/markup-compatibility/2006" xmlns:aink="http://schemas.microsoft.com/office/drawing/2016/ink" xmlns:am3d="http://schemas.microsoft.com/office/drawing/2017/model3d" xmlns:o="urn:schemas-microsoft-com:office:office" xmlns:oel="http://schemas.microsoft.com/office/2019/extlst" xmlns:r="http://schemas.openxmlformats.org/officeDocument/2006/relationships" xmlns:m="http://schemas.openxmlformats.org/officeDocument/2006/math" xmlns:v="urn:schemas-microsoft-com:vml" xmlns:wp14="http://schemas.microsoft.com/office/word/2010/wordprocessingDrawing" xmlns:wp="http://schemas.openxmlformats.org/drawingml/2006/wordprocessingDrawing" xmlns:w10="urn:schemas-microsoft-com:office:word" xmlns:w="http://schemas.openxmlformats.org/wordprocessingml/2006/main" xmlns:w14="http://schemas.microsoft.com/office/word/2010/wordml" xmlns:w15="http://schemas.microsoft.com/office/word/2012/wordml" xmlns:w16cex="http://schemas.microsoft.com/office/word/2018/wordml/cex" xmlns:w16cid="http://schemas.microsoft.com/office/word/2016/wordml/cid" xmlns:w16="http://schemas.microsoft.com/office/word/2018/wordml" xmlns:w16sdtdh="http://schemas.microsoft.com/office/word/2020/wordml/sdtdatahash" xmlns:w16se="http://schemas.microsoft.com/office/word/2015/wordml/symex" xmlns:wpg="http://schemas.microsoft.com/office/word/2010/wordprocessingGroup" xmlns:wpi="http://schemas.microsoft.com/office/word/2010/wordprocessingInk" xmlns:wne="http://schemas.microsoft.com/office/word/2006/wordml" xmlns:wps="http://schemas.microsoft.com/office/word/2010/wordprocessingShape" mc:Ignorable="w14 w15 w16se w16cid w16 w16cex w16sdtdh wp14">
   <w16cid:commentId w16cid:paraId="6372E2AD" w16cid:durableId="283C3B0D"/>
-  <w16cid:commentId w16cid:paraId="1776A809" w16cid:durableId="283AFDD3"/>
   <w16cid:commentId w16cid:paraId="4D19EF43" w16cid:durableId="283C3049"/>
 </w16cid:commentsIds>
 </file>

</xml_diff>

<commit_message>
adding more explicit scientific and training goals to selection of sponsor draft
</commit_message>
<xml_diff>
--- a/2023_08_08_sub_F32/selection_of_sponsor_and_institution.docx
+++ b/2023_08_08_sub_F32/selection_of_sponsor_and_institution.docx
@@ -66,7 +66,22 @@
         <w:t xml:space="preserve"> while also having a depth of experience training computational models to extract patterns from this sort of genomics dataset</w:t>
       </w:r>
       <w:r>
-        <w:t>. While Dr. Kinney’s expertise on its own would make his lab ideal for this project, the suitability of the lab is further improved by his</w:t>
+        <w:t xml:space="preserve">. </w:t>
+      </w:r>
+      <w:r>
+        <w:t xml:space="preserve">By acquiring training in this lab environment, I can </w:t>
+      </w:r>
+      <w:r>
+        <w:t>learn from Justin’s expertise on running a joint wet and dry lab effectively.</w:t>
+      </w:r>
+      <w:r>
+        <w:t xml:space="preserve"> This will be of great use to me as a training opportunity, because my previous lab experience has been in the context of labs that are run primarily as wet labs, so this will provide </w:t>
+      </w:r>
+      <w:r>
+        <w:t>a very useful opportunity to learn about how run an effective mixed lab. Further, w</w:t>
+      </w:r>
+      <w:r>
+        <w:t>hile Dr. Kinney’s expertise on its own would make his lab ideal for this project, the suitability of the lab is further improved by his</w:t>
       </w:r>
       <w:r>
         <w:t xml:space="preserve"> established collaborations with specific subject matter experts. </w:t>
@@ -96,18 +111,37 @@
       </w:r>
       <w:proofErr w:type="spellEnd"/>
       <w:r>
-        <w:t xml:space="preserve"> has deep expertise in the field of splicing </w:t>
-      </w:r>
-      <w:r>
-        <w:t xml:space="preserve">which includes not only studies of mechanisms but also translational work that </w:t>
-      </w:r>
-      <w:proofErr w:type="gramStart"/>
-      <w:r>
-        <w:t>lead</w:t>
-      </w:r>
-      <w:proofErr w:type="gramEnd"/>
-      <w:r>
-        <w:t xml:space="preserve"> to the invention of </w:t>
+        <w:t xml:space="preserve"> has deep expertise in the field of splicing</w:t>
+      </w:r>
+      <w:r>
+        <w:t xml:space="preserve">. His focus </w:t>
+      </w:r>
+      <w:r>
+        <w:t>includes not only</w:t>
+      </w:r>
+      <w:r>
+        <w:t xml:space="preserve"> </w:t>
+      </w:r>
+      <w:r>
+        <w:t>mechanis</w:t>
+      </w:r>
+      <w:r>
+        <w:t>tic</w:t>
+      </w:r>
+      <w:r>
+        <w:t xml:space="preserve"> studies</w:t>
+      </w:r>
+      <w:r>
+        <w:t xml:space="preserve"> </w:t>
+      </w:r>
+      <w:r>
+        <w:t xml:space="preserve">but also translational work </w:t>
+      </w:r>
+      <w:r>
+        <w:t>including</w:t>
+      </w:r>
+      <w:r>
+        <w:t xml:space="preserve"> the invention of </w:t>
       </w:r>
       <w:proofErr w:type="spellStart"/>
       <w:r>
@@ -167,7 +201,36 @@
       </w:r>
       <w:proofErr w:type="spellEnd"/>
       <w:r>
-        <w:t xml:space="preserve"> lab. This close collaboration and sharing of expertise makes the Kinney lab a perfect location to study splicing</w:t>
+        <w:t xml:space="preserve"> lab. </w:t>
+      </w:r>
+      <w:r>
+        <w:t xml:space="preserve">Easy access to this expertise will allow me to gain direct mentorship on the topic of splicing. </w:t>
+      </w:r>
+      <w:r>
+        <w:t xml:space="preserve">A major training goal for me in this project is to learn how to apply my expertise in massively parallel assays and computational methods to RNA splicing. Joining such a close collaboration with the </w:t>
+      </w:r>
+      <w:proofErr w:type="spellStart"/>
+      <w:r>
+        <w:t>Krainer</w:t>
+      </w:r>
+      <w:proofErr w:type="spellEnd"/>
+      <w:r>
+        <w:t xml:space="preserve"> lab and attending their lab meetings will be an integral part of my efforts towards this goal. Further, this mentorship will greatly aid the execution of the project by providing </w:t>
+      </w:r>
+      <w:r>
+        <w:t>advice</w:t>
+      </w:r>
+      <w:r>
+        <w:t xml:space="preserve"> and mentorship for the </w:t>
+      </w:r>
+      <w:r>
+        <w:t>splicing related aspects of the project.</w:t>
+      </w:r>
+      <w:r>
+        <w:t xml:space="preserve"> </w:t>
+      </w:r>
+      <w:r>
+        <w:t>This close collaboration and sharing of expertise makes the Kinney lab a perfect location to study splicing</w:t>
       </w:r>
       <w:r>
         <w:t xml:space="preserve"> both from a scientific perspective and as a trainee. </w:t>
@@ -201,7 +264,19 @@
         <w:t xml:space="preserve">His lab has pioneered techniques that range from architectural changes to improve neural net interpretability to post hoc model interpretability analysis. In addition to </w:t>
       </w:r>
       <w:r>
-        <w:t>collaborating closely the Kinney and Koo labs have adjacent dry labs and hold lab meeting and journal clubs jointly. This close relationship further strengthens the Kinney lab’s suitability for performing the</w:t>
+        <w:t>collaborating closely the Kinney and Koo labs have adjacent dry labs and hold lab meeting and journal clubs jointly.</w:t>
+      </w:r>
+      <w:r>
+        <w:t xml:space="preserve"> This collaboration will also provide mentorship that will directly support my scientific and training goals.</w:t>
+      </w:r>
+      <w:r>
+        <w:t xml:space="preserve"> One of my major training goals is to gain more experience with cutting edge deep learning methods and interpretability approaches. Through this collaboration, I can gain direct mentorship on these techniques, and by attending lab meetings and journal clubs with the group, I will broaden my knowledge of this field even outside of my direct area of focus. Further, this </w:t>
+      </w:r>
+      <w:r>
+        <w:t>collaboration with furnish mentorship and advice for the deep learning and model interpretability aspects of the project.</w:t>
+      </w:r>
+      <w:r>
+        <w:t xml:space="preserve"> This close relationship further strengthens the Kinney lab’s suitability for performing the</w:t>
       </w:r>
       <w:r>
         <w:t xml:space="preserve"> parts of this project that rely on training and interpreting deep neural networks. </w:t>
@@ -237,6 +312,7 @@
       </w:pPr>
       <w:commentRangeStart w:id="1"/>
       <w:r>
+        <w:lastRenderedPageBreak/>
         <w:t>Being a member of this diverse and accomplished community is important for my career development, and will expose me to the most up-to-date and cutting-edge research from around the world. Moreover, CSHL hosts diverse and in-depth courses on-site that will expand my knowledge and skills tremendously as a research scientist. I will take advantage of unique training resources offered at CSHL such as the Meeting &amp; Courses Program and Career Development programs that provide opportunities for scientific enrichment and professional development. CSHL provides an ideal environment not only for my proposed work, but also for me as a trainee to acquire new skills and techniques required to become a better scientist and independent investigator.</w:t>
       </w:r>
       <w:commentRangeEnd w:id="1"/>

</xml_diff>

<commit_message>
initial complete draft of selecting sponsor
</commit_message>
<xml_diff>
--- a/2023_08_08_sub_F32/selection_of_sponsor_and_institution.docx
+++ b/2023_08_08_sub_F32/selection_of_sponsor_and_institution.docx
@@ -11,18 +11,8 @@
       <w:r>
         <w:t>Selection of sponsor and institution</w:t>
       </w:r>
-      <w:commentRangeStart w:id="0"/>
       <w:r>
         <w:t xml:space="preserve"> </w:t>
-      </w:r>
-      <w:commentRangeEnd w:id="0"/>
-      <w:r>
-        <w:rPr>
-          <w:rStyle w:val="CommentReference"/>
-          <w:b w:val="0"/>
-          <w:bCs w:val="0"/>
-        </w:rPr>
-        <w:commentReference w:id="0"/>
       </w:r>
     </w:p>
     <w:p>
@@ -300,27 +290,56 @@
       <w:r>
         <w:t xml:space="preserve">Cold Spring Harbor Laboratory (CSHL) is a world-class laboratory known for its pioneering science and strong academic commitment to the next generation of scientists. CSHL has shaped contemporary biomedical research and education with programs in cancer, neuroscience, plant biology and quantitative biology. Altogether, CSHL employs 1,000 people including 600 scientists, students and technicians. The Simons Center for Quantitative Biology (SCQB) at CSHL, where I will be doing my research, is highly vibrant, interdisciplinary, and interactive. Members of SCQB are actively involved in the department’s weekly QB seminar series and several journal clubs that focus on topics in deep learning, sequence-function relationships, and evolutionary and computational genomics. CSHL is also the host of numerous conferences that invite scientists from all over the world to present and share their ideas and research. </w:t>
       </w:r>
-    </w:p>
-    <w:p>
-      <w:pPr>
-        <w:spacing w:after="120"/>
-      </w:pPr>
-    </w:p>
-    <w:p>
-      <w:pPr>
-        <w:spacing w:after="120"/>
-      </w:pPr>
-      <w:commentRangeStart w:id="1"/>
+      <w:r>
+        <w:t xml:space="preserve">CSHL has </w:t>
+      </w:r>
+      <w:r>
+        <w:t xml:space="preserve">a wide range of resources that enable both computational and experimental research. This includes a </w:t>
+      </w:r>
+      <w:r>
+        <w:t>high-performance</w:t>
+      </w:r>
+      <w:r>
+        <w:t xml:space="preserve"> computing cluster as well as a variety of core facilities which are described elsewhere. </w:t>
+      </w:r>
+      <w:r>
+        <w:t xml:space="preserve">This </w:t>
+      </w:r>
       <w:r>
         <w:lastRenderedPageBreak/>
-        <w:t>Being a member of this diverse and accomplished community is important for my career development, and will expose me to the most up-to-date and cutting-edge research from around the world. Moreover, CSHL hosts diverse and in-depth courses on-site that will expand my knowledge and skills tremendously as a research scientist. I will take advantage of unique training resources offered at CSHL such as the Meeting &amp; Courses Program and Career Development programs that provide opportunities for scientific enrichment and professional development. CSHL provides an ideal environment not only for my proposed work, but also for me as a trainee to acquire new skills and techniques required to become a better scientist and independent investigator.</w:t>
-      </w:r>
-      <w:commentRangeEnd w:id="1"/>
-      <w:r>
-        <w:rPr>
-          <w:rStyle w:val="CommentReference"/>
-        </w:rPr>
-        <w:commentReference w:id="1"/>
+        <w:t xml:space="preserve">highly collaborative and </w:t>
+      </w:r>
+      <w:r>
+        <w:t xml:space="preserve">rigorous environment will provide the resources and opportunities I need for both my scientific and training objectives. </w:t>
+      </w:r>
+      <w:r>
+        <w:t xml:space="preserve">By being a member of this community, I will gain exposure to a wide variety of techniques, disciplines, and ideas that will help me broaden the suite of tools that I can bring to bear on scientific questions. Additionally, it will introduce me to a wide variety of scientists who can provide mentorship or be potential collaborators. While the meetings and courses offer these opportunities in a more structured </w:t>
+      </w:r>
+      <w:r>
+        <w:t xml:space="preserve">manner, there are also many more informal opportunities for this sort of training and mentorship that come from being in a location frequented by so many scientists coming to share knowledge and learn. </w:t>
+      </w:r>
+      <w:r>
+        <w:t xml:space="preserve">In addition to these directly scientific opportunities, CSHL has ample opportunities for training in skills like grant writing </w:t>
+      </w:r>
+      <w:r>
+        <w:t>and</w:t>
+      </w:r>
+      <w:r>
+        <w:t xml:space="preserve"> mentorship through professional development workshops. CSHL also offers opportunities to sharpen my teaching skills through TA-</w:t>
+      </w:r>
+      <w:proofErr w:type="spellStart"/>
+      <w:r>
+        <w:t>ing</w:t>
+      </w:r>
+      <w:proofErr w:type="spellEnd"/>
+      <w:r>
+        <w:t xml:space="preserve">. By taking advantage of these </w:t>
+      </w:r>
+      <w:r>
+        <w:t>opportunities,</w:t>
+      </w:r>
+      <w:r>
+        <w:t xml:space="preserve"> I will strengthen the skills I will need as an independent researcher. </w:t>
       </w:r>
     </w:p>
     <w:sectPr>
@@ -333,64 +352,6 @@
 </w:document>
 </file>
 
-<file path=word/comments.xml><?xml version="1.0" encoding="utf-8"?>
-<w:comments xmlns:wpc="http://schemas.microsoft.com/office/word/2010/wordprocessingCanvas" xmlns:cx="http://schemas.microsoft.com/office/drawing/2014/chartex" xmlns:cx1="http://schemas.microsoft.com/office/drawing/2015/9/8/chartex" xmlns:cx2="http://schemas.microsoft.com/office/drawing/2015/10/21/chartex" xmlns:cx3="http://schemas.microsoft.com/office/drawing/2016/5/9/chartex" xmlns:cx4="http://schemas.microsoft.com/office/drawing/2016/5/10/chartex" xmlns:cx5="http://schemas.microsoft.com/office/drawing/2016/5/11/chartex" xmlns:cx6="http://schemas.microsoft.com/office/drawing/2016/5/12/chartex" xmlns:cx7="http://schemas.microsoft.com/office/drawing/2016/5/13/chartex" xmlns:cx8="http://schemas.microsoft.com/office/drawing/2016/5/14/chartex" xmlns:mc="http://schemas.openxmlformats.org/markup-compatibility/2006" xmlns:aink="http://schemas.microsoft.com/office/drawing/2016/ink" xmlns:am3d="http://schemas.microsoft.com/office/drawing/2017/model3d" xmlns:o="urn:schemas-microsoft-com:office:office" xmlns:oel="http://schemas.microsoft.com/office/2019/extlst" xmlns:r="http://schemas.openxmlformats.org/officeDocument/2006/relationships" xmlns:m="http://schemas.openxmlformats.org/officeDocument/2006/math" xmlns:v="urn:schemas-microsoft-com:vml" xmlns:wp14="http://schemas.microsoft.com/office/word/2010/wordprocessingDrawing" xmlns:wp="http://schemas.openxmlformats.org/drawingml/2006/wordprocessingDrawing" xmlns:w10="urn:schemas-microsoft-com:office:word" xmlns:w="http://schemas.openxmlformats.org/wordprocessingml/2006/main" xmlns:w14="http://schemas.microsoft.com/office/word/2010/wordml" xmlns:w15="http://schemas.microsoft.com/office/word/2012/wordml" xmlns:w16cex="http://schemas.microsoft.com/office/word/2018/wordml/cex" xmlns:w16cid="http://schemas.microsoft.com/office/word/2016/wordml/cid" xmlns:w16="http://schemas.microsoft.com/office/word/2018/wordml" xmlns:w16sdtdh="http://schemas.microsoft.com/office/word/2020/wordml/sdtdatahash" xmlns:w16se="http://schemas.microsoft.com/office/word/2015/wordml/symex" xmlns:wpg="http://schemas.microsoft.com/office/word/2010/wordprocessingGroup" xmlns:wpi="http://schemas.microsoft.com/office/word/2010/wordprocessingInk" xmlns:wne="http://schemas.microsoft.com/office/word/2006/wordml" xmlns:wps="http://schemas.microsoft.com/office/word/2010/wordprocessingShape" mc:Ignorable="w14 w15 w16se w16cid w16 w16cex w16sdtdh wp14">
-  <w:comment w:id="0" w:author="John Desmarais" w:date="2023-06-20T14:49:00Z" w:initials="JD">
-    <w:p>
-      <w:pPr>
-        <w:pStyle w:val="CommentText"/>
-      </w:pPr>
-      <w:r>
-        <w:rPr>
-          <w:rStyle w:val="CommentReference"/>
-        </w:rPr>
-        <w:annotationRef/>
-      </w:r>
-      <w:r>
-        <w:t>Add more about training environment</w:t>
-      </w:r>
-    </w:p>
-  </w:comment>
-  <w:comment w:id="1" w:author="John Desmarais" w:date="2023-06-20T14:03:00Z" w:initials="JD">
-    <w:p>
-      <w:pPr>
-        <w:pStyle w:val="CommentText"/>
-      </w:pPr>
-      <w:r>
-        <w:rPr>
-          <w:rStyle w:val="CommentReference"/>
-        </w:rPr>
-        <w:annotationRef/>
-      </w:r>
-      <w:r>
-        <w:t>Re write this bit</w:t>
-      </w:r>
-    </w:p>
-  </w:comment>
-</w:comments>
-</file>
-
-<file path=word/commentsExtended.xml><?xml version="1.0" encoding="utf-8"?>
-<w15:commentsEx xmlns:wpc="http://schemas.microsoft.com/office/word/2010/wordprocessingCanvas" xmlns:cx="http://schemas.microsoft.com/office/drawing/2014/chartex" xmlns:cx1="http://schemas.microsoft.com/office/drawing/2015/9/8/chartex" xmlns:cx2="http://schemas.microsoft.com/office/drawing/2015/10/21/chartex" xmlns:cx3="http://schemas.microsoft.com/office/drawing/2016/5/9/chartex" xmlns:cx4="http://schemas.microsoft.com/office/drawing/2016/5/10/chartex" xmlns:cx5="http://schemas.microsoft.com/office/drawing/2016/5/11/chartex" xmlns:cx6="http://schemas.microsoft.com/office/drawing/2016/5/12/chartex" xmlns:cx7="http://schemas.microsoft.com/office/drawing/2016/5/13/chartex" xmlns:cx8="http://schemas.microsoft.com/office/drawing/2016/5/14/chartex" xmlns:mc="http://schemas.openxmlformats.org/markup-compatibility/2006" xmlns:aink="http://schemas.microsoft.com/office/drawing/2016/ink" xmlns:am3d="http://schemas.microsoft.com/office/drawing/2017/model3d" xmlns:o="urn:schemas-microsoft-com:office:office" xmlns:oel="http://schemas.microsoft.com/office/2019/extlst" xmlns:r="http://schemas.openxmlformats.org/officeDocument/2006/relationships" xmlns:m="http://schemas.openxmlformats.org/officeDocument/2006/math" xmlns:v="urn:schemas-microsoft-com:vml" xmlns:wp14="http://schemas.microsoft.com/office/word/2010/wordprocessingDrawing" xmlns:wp="http://schemas.openxmlformats.org/drawingml/2006/wordprocessingDrawing" xmlns:w10="urn:schemas-microsoft-com:office:word" xmlns:w="http://schemas.openxmlformats.org/wordprocessingml/2006/main" xmlns:w14="http://schemas.microsoft.com/office/word/2010/wordml" xmlns:w15="http://schemas.microsoft.com/office/word/2012/wordml" xmlns:w16cex="http://schemas.microsoft.com/office/word/2018/wordml/cex" xmlns:w16cid="http://schemas.microsoft.com/office/word/2016/wordml/cid" xmlns:w16="http://schemas.microsoft.com/office/word/2018/wordml" xmlns:w16sdtdh="http://schemas.microsoft.com/office/word/2020/wordml/sdtdatahash" xmlns:w16se="http://schemas.microsoft.com/office/word/2015/wordml/symex" xmlns:wpg="http://schemas.microsoft.com/office/word/2010/wordprocessingGroup" xmlns:wpi="http://schemas.microsoft.com/office/word/2010/wordprocessingInk" xmlns:wne="http://schemas.microsoft.com/office/word/2006/wordml" xmlns:wps="http://schemas.microsoft.com/office/word/2010/wordprocessingShape" mc:Ignorable="w14 w15 w16se w16cid w16 w16cex w16sdtdh wp14">
-  <w15:commentEx w15:paraId="6372E2AD" w15:done="0"/>
-  <w15:commentEx w15:paraId="4D19EF43" w15:done="0"/>
-</w15:commentsEx>
-</file>
-
-<file path=word/commentsExtensible.xml><?xml version="1.0" encoding="utf-8"?>
-<w16cex:commentsExtensible xmlns:wpc="http://schemas.microsoft.com/office/word/2010/wordprocessingCanvas" xmlns:cx="http://schemas.microsoft.com/office/drawing/2014/chartex" xmlns:cx1="http://schemas.microsoft.com/office/drawing/2015/9/8/chartex" xmlns:cx2="http://schemas.microsoft.com/office/drawing/2015/10/21/chartex" xmlns:cx3="http://schemas.microsoft.com/office/drawing/2016/5/9/chartex" xmlns:cx4="http://schemas.microsoft.com/office/drawing/2016/5/10/chartex" xmlns:cx5="http://schemas.microsoft.com/office/drawing/2016/5/11/chartex" xmlns:cx6="http://schemas.microsoft.com/office/drawing/2016/5/12/chartex" xmlns:cx7="http://schemas.microsoft.com/office/drawing/2016/5/13/chartex" xmlns:cx8="http://schemas.microsoft.com/office/drawing/2016/5/14/chartex" xmlns:mc="http://schemas.openxmlformats.org/markup-compatibility/2006" xmlns:aink="http://schemas.microsoft.com/office/drawing/2016/ink" xmlns:am3d="http://schemas.microsoft.com/office/drawing/2017/model3d" xmlns:o="urn:schemas-microsoft-com:office:office" xmlns:oel="http://schemas.microsoft.com/office/2019/extlst" xmlns:r="http://schemas.openxmlformats.org/officeDocument/2006/relationships" xmlns:m="http://schemas.openxmlformats.org/officeDocument/2006/math" xmlns:v="urn:schemas-microsoft-com:vml" xmlns:wp14="http://schemas.microsoft.com/office/word/2010/wordprocessingDrawing" xmlns:wp="http://schemas.openxmlformats.org/drawingml/2006/wordprocessingDrawing" xmlns:w10="urn:schemas-microsoft-com:office:word" xmlns:w="http://schemas.openxmlformats.org/wordprocessingml/2006/main" xmlns:w14="http://schemas.microsoft.com/office/word/2010/wordml" xmlns:w15="http://schemas.microsoft.com/office/word/2012/wordml" xmlns:w16cex="http://schemas.microsoft.com/office/word/2018/wordml/cex" xmlns:w16cid="http://schemas.microsoft.com/office/word/2016/wordml/cid" xmlns:w16="http://schemas.microsoft.com/office/word/2018/wordml" xmlns:w16sdtdh="http://schemas.microsoft.com/office/word/2020/wordml/sdtdatahash" xmlns:w16se="http://schemas.microsoft.com/office/word/2015/wordml/symex" xmlns:wpg="http://schemas.microsoft.com/office/word/2010/wordprocessingGroup" xmlns:wpi="http://schemas.microsoft.com/office/word/2010/wordprocessingInk" xmlns:wne="http://schemas.microsoft.com/office/word/2006/wordml" xmlns:wps="http://schemas.microsoft.com/office/word/2010/wordprocessingShape" mc:Ignorable="w14 w15 w16se w16cid w16 w16cex w16sdtdh wp14">
-  <w16cex:commentExtensible w16cex:durableId="283C3B0D" w16cex:dateUtc="2023-06-20T18:49:00Z"/>
-  <w16cex:commentExtensible w16cex:durableId="283C3049" w16cex:dateUtc="2023-06-20T18:03:00Z"/>
-</w16cex:commentsExtensible>
-</file>
-
-<file path=word/commentsIds.xml><?xml version="1.0" encoding="utf-8"?>
-<w16cid:commentsIds xmlns:wpc="http://schemas.microsoft.com/office/word/2010/wordprocessingCanvas" xmlns:cx="http://schemas.microsoft.com/office/drawing/2014/chartex" xmlns:cx1="http://schemas.microsoft.com/office/drawing/2015/9/8/chartex" xmlns:cx2="http://schemas.microsoft.com/office/drawing/2015/10/21/chartex" xmlns:cx3="http://schemas.microsoft.com/office/drawing/2016/5/9/chartex" xmlns:cx4="http://schemas.microsoft.com/office/drawing/2016/5/10/chartex" xmlns:cx5="http://schemas.microsoft.com/office/drawing/2016/5/11/chartex" xmlns:cx6="http://schemas.microsoft.com/office/drawing/2016/5/12/chartex" xmlns:cx7="http://schemas.microsoft.com/office/drawing/2016/5/13/chartex" xmlns:cx8="http://schemas.microsoft.com/office/drawing/2016/5/14/chartex" xmlns:mc="http://schemas.openxmlformats.org/markup-compatibility/2006" xmlns:aink="http://schemas.microsoft.com/office/drawing/2016/ink" xmlns:am3d="http://schemas.microsoft.com/office/drawing/2017/model3d" xmlns:o="urn:schemas-microsoft-com:office:office" xmlns:oel="http://schemas.microsoft.com/office/2019/extlst" xmlns:r="http://schemas.openxmlformats.org/officeDocument/2006/relationships" xmlns:m="http://schemas.openxmlformats.org/officeDocument/2006/math" xmlns:v="urn:schemas-microsoft-com:vml" xmlns:wp14="http://schemas.microsoft.com/office/word/2010/wordprocessingDrawing" xmlns:wp="http://schemas.openxmlformats.org/drawingml/2006/wordprocessingDrawing" xmlns:w10="urn:schemas-microsoft-com:office:word" xmlns:w="http://schemas.openxmlformats.org/wordprocessingml/2006/main" xmlns:w14="http://schemas.microsoft.com/office/word/2010/wordml" xmlns:w15="http://schemas.microsoft.com/office/word/2012/wordml" xmlns:w16cex="http://schemas.microsoft.com/office/word/2018/wordml/cex" xmlns:w16cid="http://schemas.microsoft.com/office/word/2016/wordml/cid" xmlns:w16="http://schemas.microsoft.com/office/word/2018/wordml" xmlns:w16sdtdh="http://schemas.microsoft.com/office/word/2020/wordml/sdtdatahash" xmlns:w16se="http://schemas.microsoft.com/office/word/2015/wordml/symex" xmlns:wpg="http://schemas.microsoft.com/office/word/2010/wordprocessingGroup" xmlns:wpi="http://schemas.microsoft.com/office/word/2010/wordprocessingInk" xmlns:wne="http://schemas.microsoft.com/office/word/2006/wordml" xmlns:wps="http://schemas.microsoft.com/office/word/2010/wordprocessingShape" mc:Ignorable="w14 w15 w16se w16cid w16 w16cex w16sdtdh wp14">
-  <w16cid:commentId w16cid:paraId="6372E2AD" w16cid:durableId="283C3B0D"/>
-  <w16cid:commentId w16cid:paraId="4D19EF43" w16cid:durableId="283C3049"/>
-</w16cid:commentsIds>
-</file>
-
 <file path=word/numbering.xml><?xml version="1.0" encoding="utf-8"?>
 <w:numbering xmlns:wpc="http://schemas.microsoft.com/office/word/2010/wordprocessingCanvas" xmlns:cx="http://schemas.microsoft.com/office/drawing/2014/chartex" xmlns:cx1="http://schemas.microsoft.com/office/drawing/2015/9/8/chartex" xmlns:cx2="http://schemas.microsoft.com/office/drawing/2015/10/21/chartex" xmlns:cx3="http://schemas.microsoft.com/office/drawing/2016/5/9/chartex" xmlns:cx4="http://schemas.microsoft.com/office/drawing/2016/5/10/chartex" xmlns:cx5="http://schemas.microsoft.com/office/drawing/2016/5/11/chartex" xmlns:cx6="http://schemas.microsoft.com/office/drawing/2016/5/12/chartex" xmlns:cx7="http://schemas.microsoft.com/office/drawing/2016/5/13/chartex" xmlns:cx8="http://schemas.microsoft.com/office/drawing/2016/5/14/chartex" xmlns:mc="http://schemas.openxmlformats.org/markup-compatibility/2006" xmlns:aink="http://schemas.microsoft.com/office/drawing/2016/ink" xmlns:am3d="http://schemas.microsoft.com/office/drawing/2017/model3d" xmlns:o="urn:schemas-microsoft-com:office:office" xmlns:oel="http://schemas.microsoft.com/office/2019/extlst" xmlns:r="http://schemas.openxmlformats.org/officeDocument/2006/relationships" xmlns:m="http://schemas.openxmlformats.org/officeDocument/2006/math" xmlns:v="urn:schemas-microsoft-com:vml" xmlns:wp14="http://schemas.microsoft.com/office/word/2010/wordprocessingDrawing" xmlns:wp="http://schemas.openxmlformats.org/drawingml/2006/wordprocessingDrawing" xmlns:w10="urn:schemas-microsoft-com:office:word" xmlns:w="http://schemas.openxmlformats.org/wordprocessingml/2006/main" xmlns:w14="http://schemas.microsoft.com/office/word/2010/wordml" xmlns:w15="http://schemas.microsoft.com/office/word/2012/wordml" xmlns:w16cex="http://schemas.microsoft.com/office/word/2018/wordml/cex" xmlns:w16cid="http://schemas.microsoft.com/office/word/2016/wordml/cid" xmlns:w16="http://schemas.microsoft.com/office/word/2018/wordml" xmlns:w16sdtdh="http://schemas.microsoft.com/office/word/2020/wordml/sdtdatahash" xmlns:w16se="http://schemas.microsoft.com/office/word/2015/wordml/symex" xmlns:wpg="http://schemas.microsoft.com/office/word/2010/wordprocessingGroup" xmlns:wpi="http://schemas.microsoft.com/office/word/2010/wordprocessingInk" xmlns:wne="http://schemas.microsoft.com/office/word/2006/wordml" xmlns:wps="http://schemas.microsoft.com/office/word/2010/wordprocessingShape" mc:Ignorable="w14 w15 w16se w16cid w16 w16cex w16sdtdh wp14">
   <w:abstractNum w:abstractNumId="0" w15:restartNumberingAfterBreak="0">
@@ -694,14 +655,6 @@
     <w:abstractNumId w:val="0"/>
   </w:num>
 </w:numbering>
-</file>
-
-<file path=word/people.xml><?xml version="1.0" encoding="utf-8"?>
-<w15:people xmlns:wpc="http://schemas.microsoft.com/office/word/2010/wordprocessingCanvas" xmlns:cx="http://schemas.microsoft.com/office/drawing/2014/chartex" xmlns:cx1="http://schemas.microsoft.com/office/drawing/2015/9/8/chartex" xmlns:cx2="http://schemas.microsoft.com/office/drawing/2015/10/21/chartex" xmlns:cx3="http://schemas.microsoft.com/office/drawing/2016/5/9/chartex" xmlns:cx4="http://schemas.microsoft.com/office/drawing/2016/5/10/chartex" xmlns:cx5="http://schemas.microsoft.com/office/drawing/2016/5/11/chartex" xmlns:cx6="http://schemas.microsoft.com/office/drawing/2016/5/12/chartex" xmlns:cx7="http://schemas.microsoft.com/office/drawing/2016/5/13/chartex" xmlns:cx8="http://schemas.microsoft.com/office/drawing/2016/5/14/chartex" xmlns:mc="http://schemas.openxmlformats.org/markup-compatibility/2006" xmlns:aink="http://schemas.microsoft.com/office/drawing/2016/ink" xmlns:am3d="http://schemas.microsoft.com/office/drawing/2017/model3d" xmlns:o="urn:schemas-microsoft-com:office:office" xmlns:oel="http://schemas.microsoft.com/office/2019/extlst" xmlns:r="http://schemas.openxmlformats.org/officeDocument/2006/relationships" xmlns:m="http://schemas.openxmlformats.org/officeDocument/2006/math" xmlns:v="urn:schemas-microsoft-com:vml" xmlns:wp14="http://schemas.microsoft.com/office/word/2010/wordprocessingDrawing" xmlns:wp="http://schemas.openxmlformats.org/drawingml/2006/wordprocessingDrawing" xmlns:w10="urn:schemas-microsoft-com:office:word" xmlns:w="http://schemas.openxmlformats.org/wordprocessingml/2006/main" xmlns:w14="http://schemas.microsoft.com/office/word/2010/wordml" xmlns:w15="http://schemas.microsoft.com/office/word/2012/wordml" xmlns:w16cex="http://schemas.microsoft.com/office/word/2018/wordml/cex" xmlns:w16cid="http://schemas.microsoft.com/office/word/2016/wordml/cid" xmlns:w16="http://schemas.microsoft.com/office/word/2018/wordml" xmlns:w16sdtdh="http://schemas.microsoft.com/office/word/2020/wordml/sdtdatahash" xmlns:w16se="http://schemas.microsoft.com/office/word/2015/wordml/symex" xmlns:wpg="http://schemas.microsoft.com/office/word/2010/wordprocessingGroup" xmlns:wpi="http://schemas.microsoft.com/office/word/2010/wordprocessingInk" xmlns:wne="http://schemas.microsoft.com/office/word/2006/wordml" xmlns:wps="http://schemas.microsoft.com/office/word/2010/wordprocessingShape" mc:Ignorable="w14 w15 w16se w16cid w16 w16cex w16sdtdh wp14">
-  <w15:person w15:author="John Desmarais">
-    <w15:presenceInfo w15:providerId="AD" w15:userId="S::jdesmarais@BERKELEY.EDU::3c5803b3-77bb-4631-bcc8-3683e5805137"/>
-  </w15:person>
-</w15:people>
 </file>
 
 <file path=word/styles.xml><?xml version="1.0" encoding="utf-8"?>

</xml_diff>